<commit_message>
UPDATED FINAL PROJECT REPORT AND MADE AMEDMENTS TO EXCEPTION THROWING AND DOCUMENT MANAGEMENT
</commit_message>
<xml_diff>
--- a/Assignment 5/Bibliography.docx
+++ b/Assignment 5/Bibliography.docx
@@ -4,35 +4,478 @@
   <w:body>
     <w:p>
       <w:pPr>
-        <w:rPr>
-          <w:b/>
-          <w:sz w:val="28"/>
-          <w:szCs w:val="28"/>
-        </w:rPr>
-      </w:pPr>
-      <w:r>
-        <w:rPr>
-          <w:b/>
-          <w:sz w:val="28"/>
-          <w:szCs w:val="28"/>
-        </w:rPr>
+        <w:pStyle w:val="Style1"/>
+      </w:pPr>
+      <w:r>
         <w:t>Bibliography</w:t>
       </w:r>
     </w:p>
     <w:p>
       <w:pPr>
-        <w:rPr>
-          <w:b/>
-          <w:sz w:val="28"/>
-          <w:szCs w:val="28"/>
-        </w:rPr>
-      </w:pPr>
-    </w:p>
-    <w:p>
-      <w:r>
-        <w:t xml:space="preserve">Use Case Diagrams - </w:t>
-      </w:r>
-      <w:hyperlink r:id="rId4" w:history="1">
+        <w:pStyle w:val="Style1"/>
+        <w:rPr>
+          <w:sz w:val="26"/>
+          <w:szCs w:val="26"/>
+        </w:rPr>
+      </w:pPr>
+      <w:r>
+        <w:rPr>
+          <w:sz w:val="26"/>
+          <w:szCs w:val="26"/>
+        </w:rPr>
+        <w:t>References</w:t>
+      </w:r>
+    </w:p>
+    <w:p>
+      <w:pPr>
+        <w:pStyle w:val="ListParagraph"/>
+        <w:numPr>
+          <w:ilvl w:val="0"/>
+          <w:numId w:val="1"/>
+        </w:numPr>
+        <w:ind w:left="714" w:hanging="357"/>
+      </w:pPr>
+      <w:r>
+        <w:rPr>
+          <w:rFonts w:ascii="Verdana" w:hAnsi="Verdana"/>
+          <w:color w:val="000000"/>
+          <w:sz w:val="20"/>
+          <w:szCs w:val="20"/>
+        </w:rPr>
+        <w:t>Sommerville, I. (2011). Introduction. In: Horton, M. and Hirsch, M. and Goldstein, M. and Bell, C. and Holcomb, J.</w:t>
+      </w:r>
+      <w:r>
+        <w:rPr>
+          <w:rStyle w:val="apple-converted-space"/>
+          <w:rFonts w:ascii="Verdana" w:hAnsi="Verdana"/>
+          <w:color w:val="000000"/>
+          <w:sz w:val="20"/>
+          <w:szCs w:val="20"/>
+        </w:rPr>
+        <w:t> </w:t>
+      </w:r>
+      <w:r>
+        <w:rPr>
+          <w:rFonts w:ascii="Verdana" w:hAnsi="Verdana"/>
+          <w:i/>
+          <w:iCs/>
+          <w:color w:val="000000"/>
+          <w:sz w:val="20"/>
+          <w:szCs w:val="20"/>
+        </w:rPr>
+        <w:t>Software Engineering</w:t>
+      </w:r>
+      <w:r>
+        <w:rPr>
+          <w:rFonts w:ascii="Verdana" w:hAnsi="Verdana"/>
+          <w:color w:val="000000"/>
+          <w:sz w:val="20"/>
+          <w:szCs w:val="20"/>
+        </w:rPr>
+        <w:t>. 9th ed. Boston: Pearson. P1-26.</w:t>
+      </w:r>
+    </w:p>
+    <w:p>
+      <w:pPr>
+        <w:pStyle w:val="ListParagraph"/>
+        <w:numPr>
+          <w:ilvl w:val="0"/>
+          <w:numId w:val="1"/>
+        </w:numPr>
+        <w:rPr>
+          <w:rFonts w:ascii="Verdana" w:hAnsi="Verdana"/>
+          <w:sz w:val="20"/>
+          <w:szCs w:val="20"/>
+        </w:rPr>
+      </w:pPr>
+      <w:r>
+        <w:rPr>
+          <w:rFonts w:ascii="Verdana" w:hAnsi="Verdana"/>
+          <w:sz w:val="20"/>
+          <w:szCs w:val="20"/>
+        </w:rPr>
+        <w:t xml:space="preserve">Citizens Advice. (2015). </w:t>
+      </w:r>
+      <w:r>
+        <w:rPr>
+          <w:rFonts w:ascii="Verdana" w:hAnsi="Verdana"/>
+          <w:i/>
+          <w:iCs/>
+          <w:sz w:val="20"/>
+          <w:szCs w:val="20"/>
+        </w:rPr>
+        <w:t>The benefit cap - what you need to know.</w:t>
+      </w:r>
+      <w:r>
+        <w:rPr>
+          <w:rFonts w:ascii="Verdana" w:hAnsi="Verdana"/>
+          <w:sz w:val="20"/>
+          <w:szCs w:val="20"/>
+        </w:rPr>
+        <w:t xml:space="preserve"> Available: https://www.citizensadvice.org.uk/benefits/the-benefit-cap/the-benefit-cap-what-you-need-to-know/. Last accessed 20th Jun 2015.</w:t>
+      </w:r>
+    </w:p>
+    <w:p>
+      <w:pPr>
+        <w:pStyle w:val="ListParagraph"/>
+        <w:numPr>
+          <w:ilvl w:val="0"/>
+          <w:numId w:val="1"/>
+        </w:numPr>
+        <w:rPr>
+          <w:rFonts w:ascii="Verdana" w:hAnsi="Verdana"/>
+          <w:sz w:val="20"/>
+          <w:szCs w:val="20"/>
+        </w:rPr>
+      </w:pPr>
+      <w:r>
+        <w:rPr>
+          <w:rFonts w:ascii="Verdana" w:hAnsi="Verdana"/>
+          <w:sz w:val="20"/>
+          <w:szCs w:val="20"/>
+        </w:rPr>
+        <w:t xml:space="preserve">Enfield Council. (2013). </w:t>
+      </w:r>
+      <w:r>
+        <w:rPr>
+          <w:rFonts w:ascii="Verdana" w:hAnsi="Verdana"/>
+          <w:i/>
+          <w:iCs/>
+          <w:sz w:val="20"/>
+          <w:szCs w:val="20"/>
+        </w:rPr>
+        <w:t>Enfield's Homelessness Strategy 2013-2018.</w:t>
+      </w:r>
+      <w:r>
+        <w:rPr>
+          <w:rFonts w:ascii="Verdana" w:hAnsi="Verdana"/>
+          <w:sz w:val="20"/>
+          <w:szCs w:val="20"/>
+        </w:rPr>
+        <w:t xml:space="preserve"> Available: http://www.enfield.gov.uk/download/downloads/id/8004/enfields_homelessness_strategy_2013-2018. Last accessed 20th Jun 2015.</w:t>
+      </w:r>
+    </w:p>
+    <w:p>
+      <w:pPr>
+        <w:pStyle w:val="ListParagraph"/>
+        <w:numPr>
+          <w:ilvl w:val="0"/>
+          <w:numId w:val="1"/>
+        </w:numPr>
+      </w:pPr>
+      <w:r>
+        <w:rPr>
+          <w:rFonts w:ascii="Verdana" w:hAnsi="Verdana"/>
+          <w:sz w:val="20"/>
+          <w:szCs w:val="20"/>
+        </w:rPr>
+        <w:t xml:space="preserve">Hunt, B. (2015). </w:t>
+      </w:r>
+      <w:r>
+        <w:rPr>
+          <w:rFonts w:ascii="Verdana" w:hAnsi="Verdana"/>
+          <w:i/>
+          <w:iCs/>
+          <w:sz w:val="20"/>
+          <w:szCs w:val="20"/>
+        </w:rPr>
+        <w:t>UH Ethics Approval.</w:t>
+      </w:r>
+      <w:r>
+        <w:rPr>
+          <w:rFonts w:ascii="Verdana" w:hAnsi="Verdana"/>
+          <w:sz w:val="20"/>
+          <w:szCs w:val="20"/>
+        </w:rPr>
+        <w:t xml:space="preserve"> Available: http://www.studynet2.herts.ac.uk/ptl/common/ethics.nsf/Homepage?ReadForm. Last accessed 19th Jul 2015.</w:t>
+      </w:r>
+    </w:p>
+    <w:p>
+      <w:pPr>
+        <w:ind w:left="360"/>
+      </w:pPr>
+      <w:r>
+        <w:rPr>
+          <w:noProof/>
+          <w:lang w:val="en-GB" w:eastAsia="en-GB"/>
+        </w:rPr>
+        <w:drawing>
+          <wp:inline distT="0" distB="0" distL="0" distR="0" wp14:anchorId="4FC01AE6" wp14:editId="17D4DB73">
+            <wp:extent cx="5934710" cy="2432685"/>
+            <wp:effectExtent l="0" t="0" r="8890" b="5715"/>
+            <wp:docPr id="1" name="Picture 1"/>
+            <wp:cNvGraphicFramePr>
+              <a:graphicFrameLocks xmlns:a="http://schemas.openxmlformats.org/drawingml/2006/main" noChangeAspect="1"/>
+            </wp:cNvGraphicFramePr>
+            <a:graphic xmlns:a="http://schemas.openxmlformats.org/drawingml/2006/main">
+              <a:graphicData uri="http://schemas.openxmlformats.org/drawingml/2006/picture">
+                <pic:pic xmlns:pic="http://schemas.openxmlformats.org/drawingml/2006/picture">
+                  <pic:nvPicPr>
+                    <pic:cNvPr id="0" name="Picture 1"/>
+                    <pic:cNvPicPr>
+                      <a:picLocks noChangeAspect="1" noChangeArrowheads="1"/>
+                    </pic:cNvPicPr>
+                  </pic:nvPicPr>
+                  <pic:blipFill>
+                    <a:blip r:embed="rId5">
+                      <a:extLst>
+                        <a:ext uri="{28A0092B-C50C-407E-A947-70E740481C1C}">
+                          <a14:useLocalDpi xmlns:a14="http://schemas.microsoft.com/office/drawing/2010/main" val="0"/>
+                        </a:ext>
+                      </a:extLst>
+                    </a:blip>
+                    <a:srcRect/>
+                    <a:stretch>
+                      <a:fillRect/>
+                    </a:stretch>
+                  </pic:blipFill>
+                  <pic:spPr bwMode="auto">
+                    <a:xfrm>
+                      <a:off x="0" y="0"/>
+                      <a:ext cx="5934710" cy="2432685"/>
+                    </a:xfrm>
+                    <a:prstGeom prst="rect">
+                      <a:avLst/>
+                    </a:prstGeom>
+                    <a:noFill/>
+                    <a:ln>
+                      <a:noFill/>
+                    </a:ln>
+                  </pic:spPr>
+                </pic:pic>
+              </a:graphicData>
+            </a:graphic>
+          </wp:inline>
+        </w:drawing>
+      </w:r>
+    </w:p>
+    <w:p>
+      <w:pPr>
+        <w:pStyle w:val="ListParagraph"/>
+        <w:numPr>
+          <w:ilvl w:val="0"/>
+          <w:numId w:val="1"/>
+        </w:numPr>
+      </w:pPr>
+      <w:r>
+        <w:t>Agile Software</w:t>
+      </w:r>
+      <w:r>
+        <w:t xml:space="preserve"> Development: The People Factor</w:t>
+      </w:r>
+    </w:p>
+    <w:p>
+      <w:pPr>
+        <w:pStyle w:val="ListParagraph"/>
+        <w:numPr>
+          <w:ilvl w:val="0"/>
+          <w:numId w:val="1"/>
+        </w:numPr>
+      </w:pPr>
+      <w:r>
+        <w:t>Software Quality &amp; Agile Methods</w:t>
+      </w:r>
+    </w:p>
+    <w:p>
+      <w:pPr>
+        <w:pStyle w:val="ListParagraph"/>
+        <w:numPr>
+          <w:ilvl w:val="0"/>
+          <w:numId w:val="1"/>
+        </w:numPr>
+      </w:pPr>
+      <w:r>
+        <w:rPr>
+          <w:i/>
+        </w:rPr>
+        <w:t>“Designing Concurrent, Distributed, and Real-Time Applications with UML”</w:t>
+      </w:r>
+    </w:p>
+    <w:p>
+      <w:pPr>
+        <w:pStyle w:val="ListParagraph"/>
+        <w:numPr>
+          <w:ilvl w:val="0"/>
+          <w:numId w:val="1"/>
+        </w:numPr>
+      </w:pPr>
+      <w:r>
+        <w:rPr>
+          <w:rFonts w:ascii="Verdana" w:hAnsi="Verdana"/>
+          <w:color w:val="000000"/>
+          <w:sz w:val="20"/>
+          <w:szCs w:val="20"/>
+        </w:rPr>
+        <w:t>Sommerville, I. (2011). Software processes. In: Horton, M. and Hirsch, M. and Goldstein, M. and Bell, C. and Holcomb, J.</w:t>
+      </w:r>
+      <w:r>
+        <w:rPr>
+          <w:rStyle w:val="apple-converted-space"/>
+          <w:rFonts w:ascii="Verdana" w:hAnsi="Verdana"/>
+          <w:color w:val="000000"/>
+          <w:sz w:val="20"/>
+          <w:szCs w:val="20"/>
+        </w:rPr>
+        <w:t> </w:t>
+      </w:r>
+      <w:r>
+        <w:rPr>
+          <w:rFonts w:ascii="Verdana" w:hAnsi="Verdana"/>
+          <w:i/>
+          <w:iCs/>
+          <w:color w:val="000000"/>
+          <w:sz w:val="20"/>
+          <w:szCs w:val="20"/>
+        </w:rPr>
+        <w:t>Software Engineering</w:t>
+      </w:r>
+      <w:r>
+        <w:rPr>
+          <w:rFonts w:ascii="Verdana" w:hAnsi="Verdana"/>
+          <w:color w:val="000000"/>
+          <w:sz w:val="20"/>
+          <w:szCs w:val="20"/>
+        </w:rPr>
+        <w:t>. 9th ed. Boston: Pearson. P27-55.</w:t>
+      </w:r>
+    </w:p>
+    <w:p>
+      <w:pPr>
+        <w:pStyle w:val="ListParagraph"/>
+        <w:numPr>
+          <w:ilvl w:val="0"/>
+          <w:numId w:val="1"/>
+        </w:numPr>
+      </w:pPr>
+      <w:r>
+        <w:rPr>
+          <w:i/>
+        </w:rPr>
+        <w:t>“Impl</w:t>
+      </w:r>
+      <w:r>
+        <w:rPr>
+          <w:i/>
+        </w:rPr>
+        <w:t>ementing Remote Procedure Calls”</w:t>
+      </w:r>
+    </w:p>
+    <w:p>
+      <w:pPr>
+        <w:pStyle w:val="ListParagraph"/>
+        <w:numPr>
+          <w:ilvl w:val="0"/>
+          <w:numId w:val="1"/>
+        </w:numPr>
+      </w:pPr>
+      <w:r>
+        <w:t>Push vs Pull</w:t>
+      </w:r>
+    </w:p>
+    <w:p>
+      <w:pPr>
+        <w:pStyle w:val="ListParagraph"/>
+        <w:numPr>
+          <w:ilvl w:val="0"/>
+          <w:numId w:val="1"/>
+        </w:numPr>
+      </w:pPr>
+      <w:r>
+        <w:t>Electronic Document Management</w:t>
+      </w:r>
+    </w:p>
+    <w:p>
+      <w:pPr>
+        <w:pStyle w:val="ListParagraph"/>
+        <w:numPr>
+          <w:ilvl w:val="0"/>
+          <w:numId w:val="1"/>
+        </w:numPr>
+      </w:pPr>
+      <w:r>
+        <w:rPr>
+          <w:i/>
+        </w:rPr>
+        <w:t>Application of Real-Time Monitoring to Scheduling Tasks with Random Execution Times</w:t>
+      </w:r>
+    </w:p>
+    <w:p>
+      <w:pPr>
+        <w:pStyle w:val="ListParagraph"/>
+        <w:numPr>
+          <w:ilvl w:val="0"/>
+          <w:numId w:val="1"/>
+        </w:numPr>
+      </w:pPr>
+      <w:r>
+        <w:rPr>
+          <w:i/>
+        </w:rPr>
+        <w:t>An Introduction to Object-Oriented Database and Database Systems</w:t>
+      </w:r>
+    </w:p>
+    <w:p>
+      <w:pPr>
+        <w:pStyle w:val="ListParagraph"/>
+        <w:numPr>
+          <w:ilvl w:val="0"/>
+          <w:numId w:val="1"/>
+        </w:numPr>
+      </w:pPr>
+      <w:r>
+        <w:rPr>
+          <w:i/>
+        </w:rPr>
+        <w:t>“Specification and Implementation of Dynamic Web Site Benchmarks</w:t>
+      </w:r>
+    </w:p>
+    <w:p>
+      <w:pPr>
+        <w:pStyle w:val="ListParagraph"/>
+        <w:numPr>
+          <w:ilvl w:val="0"/>
+          <w:numId w:val="1"/>
+        </w:numPr>
+      </w:pPr>
+      <w:r>
+        <w:rPr>
+          <w:i/>
+        </w:rPr>
+        <w:t>A Simple and Practical Approach to Unit Testing: The JML and JUnit Way</w:t>
+      </w:r>
+    </w:p>
+    <w:p>
+      <w:pPr>
+        <w:pStyle w:val="ListParagraph"/>
+        <w:numPr>
+          <w:ilvl w:val="0"/>
+          <w:numId w:val="1"/>
+        </w:numPr>
+      </w:pPr>
+      <w:r>
+        <w:rPr>
+          <w:i/>
+        </w:rPr>
+        <w:t>“A UML-Based approach to System Testing”</w:t>
+      </w:r>
+    </w:p>
+    <w:p>
+      <w:pPr>
+        <w:ind w:left="360"/>
+      </w:pPr>
+    </w:p>
+    <w:p>
+      <w:pPr>
+        <w:pStyle w:val="ListParagraph"/>
+        <w:numPr>
+          <w:ilvl w:val="0"/>
+          <w:numId w:val="1"/>
+        </w:numPr>
+        <w:rPr>
+          <w:rStyle w:val="Hyperlink"/>
+        </w:rPr>
+      </w:pPr>
+      <w:hyperlink r:id="rId6" w:history="1">
         <w:r>
           <w:rPr>
             <w:rStyle w:val="Hyperlink"/>
@@ -42,10 +485,17 @@
       </w:hyperlink>
     </w:p>
     <w:p>
-      <w:r>
-        <w:t xml:space="preserve">Data Flow Diagrams - </w:t>
-      </w:r>
-      <w:hyperlink r:id="rId5" w:history="1">
+      <w:pPr>
+        <w:pStyle w:val="ListParagraph"/>
+        <w:numPr>
+          <w:ilvl w:val="0"/>
+          <w:numId w:val="1"/>
+        </w:numPr>
+        <w:rPr>
+          <w:rStyle w:val="Hyperlink"/>
+        </w:rPr>
+      </w:pPr>
+      <w:hyperlink r:id="rId7" w:history="1">
         <w:r>
           <w:rPr>
             <w:rStyle w:val="Hyperlink"/>
@@ -55,10 +505,17 @@
       </w:hyperlink>
     </w:p>
     <w:p>
-      <w:r>
-        <w:t xml:space="preserve">Class Diagram - </w:t>
-      </w:r>
-      <w:hyperlink r:id="rId6" w:history="1">
+      <w:pPr>
+        <w:pStyle w:val="ListParagraph"/>
+        <w:numPr>
+          <w:ilvl w:val="0"/>
+          <w:numId w:val="1"/>
+        </w:numPr>
+        <w:rPr>
+          <w:rStyle w:val="Hyperlink"/>
+        </w:rPr>
+      </w:pPr>
+      <w:hyperlink r:id="rId8" w:history="1">
         <w:r>
           <w:rPr>
             <w:rStyle w:val="Hyperlink"/>
@@ -68,10 +525,17 @@
       </w:hyperlink>
     </w:p>
     <w:p>
-      <w:r>
-        <w:t xml:space="preserve">Entity-relationship model - </w:t>
-      </w:r>
-      <w:hyperlink r:id="rId7" w:history="1">
+      <w:pPr>
+        <w:pStyle w:val="ListParagraph"/>
+        <w:numPr>
+          <w:ilvl w:val="0"/>
+          <w:numId w:val="1"/>
+        </w:numPr>
+        <w:rPr>
+          <w:rStyle w:val="Hyperlink"/>
+        </w:rPr>
+      </w:pPr>
+      <w:hyperlink r:id="rId9" w:history="1">
         <w:r>
           <w:rPr>
             <w:rStyle w:val="Hyperlink"/>
@@ -81,10 +545,14 @@
       </w:hyperlink>
     </w:p>
     <w:p>
-      <w:r>
-        <w:t xml:space="preserve">CRC cards - </w:t>
-      </w:r>
-      <w:hyperlink r:id="rId8" w:history="1">
+      <w:pPr>
+        <w:pStyle w:val="ListParagraph"/>
+        <w:numPr>
+          <w:ilvl w:val="0"/>
+          <w:numId w:val="1"/>
+        </w:numPr>
+      </w:pPr>
+      <w:hyperlink r:id="rId10" w:history="1">
         <w:r>
           <w:rPr>
             <w:rStyle w:val="Hyperlink"/>
@@ -94,10 +562,17 @@
       </w:hyperlink>
     </w:p>
     <w:p>
-      <w:r>
-        <w:t xml:space="preserve">Sequence Diagrams - </w:t>
-      </w:r>
-      <w:hyperlink r:id="rId9" w:history="1">
+      <w:pPr>
+        <w:pStyle w:val="ListParagraph"/>
+        <w:numPr>
+          <w:ilvl w:val="0"/>
+          <w:numId w:val="1"/>
+        </w:numPr>
+        <w:rPr>
+          <w:rStyle w:val="Hyperlink"/>
+        </w:rPr>
+      </w:pPr>
+      <w:hyperlink r:id="rId11" w:history="1">
         <w:r>
           <w:rPr>
             <w:rStyle w:val="Hyperlink"/>
@@ -107,10 +582,17 @@
       </w:hyperlink>
     </w:p>
     <w:p>
-      <w:r>
-        <w:t xml:space="preserve">Storyboard - </w:t>
-      </w:r>
-      <w:hyperlink r:id="rId10" w:history="1">
+      <w:pPr>
+        <w:pStyle w:val="ListParagraph"/>
+        <w:numPr>
+          <w:ilvl w:val="0"/>
+          <w:numId w:val="1"/>
+        </w:numPr>
+        <w:rPr>
+          <w:rStyle w:val="Hyperlink"/>
+        </w:rPr>
+      </w:pPr>
+      <w:hyperlink r:id="rId12" w:history="1">
         <w:r>
           <w:rPr>
             <w:rStyle w:val="Hyperlink"/>
@@ -119,12 +601,18 @@
         </w:r>
       </w:hyperlink>
     </w:p>
-    <w:p/>
-    <w:p>
-      <w:r>
-        <w:t xml:space="preserve">Observer pattern - </w:t>
-      </w:r>
-      <w:hyperlink r:id="rId11" w:history="1">
+    <w:p>
+      <w:pPr>
+        <w:pStyle w:val="ListParagraph"/>
+        <w:numPr>
+          <w:ilvl w:val="0"/>
+          <w:numId w:val="1"/>
+        </w:numPr>
+        <w:rPr>
+          <w:rStyle w:val="Hyperlink"/>
+        </w:rPr>
+      </w:pPr>
+      <w:hyperlink r:id="rId13" w:history="1">
         <w:r>
           <w:rPr>
             <w:rStyle w:val="Hyperlink"/>
@@ -134,10 +622,17 @@
       </w:hyperlink>
     </w:p>
     <w:p>
-      <w:r>
-        <w:t xml:space="preserve">Singleton pattern - </w:t>
-      </w:r>
-      <w:hyperlink r:id="rId12" w:history="1">
+      <w:pPr>
+        <w:pStyle w:val="ListParagraph"/>
+        <w:numPr>
+          <w:ilvl w:val="0"/>
+          <w:numId w:val="1"/>
+        </w:numPr>
+        <w:rPr>
+          <w:rStyle w:val="Hyperlink"/>
+        </w:rPr>
+      </w:pPr>
+      <w:hyperlink r:id="rId14" w:history="1">
         <w:r>
           <w:rPr>
             <w:rStyle w:val="Hyperlink"/>
@@ -147,10 +642,17 @@
       </w:hyperlink>
     </w:p>
     <w:p>
-      <w:r>
-        <w:t xml:space="preserve">Strategy pattern - </w:t>
-      </w:r>
-      <w:hyperlink r:id="rId13" w:history="1">
+      <w:pPr>
+        <w:pStyle w:val="ListParagraph"/>
+        <w:numPr>
+          <w:ilvl w:val="0"/>
+          <w:numId w:val="1"/>
+        </w:numPr>
+        <w:rPr>
+          <w:rStyle w:val="Hyperlink"/>
+        </w:rPr>
+      </w:pPr>
+      <w:hyperlink r:id="rId15" w:history="1">
         <w:r>
           <w:rPr>
             <w:rStyle w:val="Hyperlink"/>
@@ -160,10 +662,17 @@
       </w:hyperlink>
     </w:p>
     <w:p>
-      <w:r>
-        <w:t xml:space="preserve">Creational pattern - </w:t>
-      </w:r>
-      <w:hyperlink r:id="rId14" w:history="1">
+      <w:pPr>
+        <w:pStyle w:val="ListParagraph"/>
+        <w:numPr>
+          <w:ilvl w:val="0"/>
+          <w:numId w:val="1"/>
+        </w:numPr>
+        <w:rPr>
+          <w:rStyle w:val="Hyperlink"/>
+        </w:rPr>
+      </w:pPr>
+      <w:hyperlink r:id="rId16" w:history="1">
         <w:r>
           <w:rPr>
             <w:rStyle w:val="Hyperlink"/>
@@ -173,10 +682,17 @@
       </w:hyperlink>
     </w:p>
     <w:p>
-      <w:r>
-        <w:t xml:space="preserve">Iterator pattern - </w:t>
-      </w:r>
-      <w:hyperlink r:id="rId15" w:history="1">
+      <w:pPr>
+        <w:pStyle w:val="ListParagraph"/>
+        <w:numPr>
+          <w:ilvl w:val="0"/>
+          <w:numId w:val="1"/>
+        </w:numPr>
+        <w:rPr>
+          <w:rStyle w:val="Hyperlink"/>
+        </w:rPr>
+      </w:pPr>
+      <w:hyperlink r:id="rId17" w:history="1">
         <w:r>
           <w:rPr>
             <w:rStyle w:val="Hyperlink"/>
@@ -186,10 +702,17 @@
       </w:hyperlink>
     </w:p>
     <w:p>
-      <w:r>
-        <w:t xml:space="preserve">Composite pattern -  </w:t>
-      </w:r>
-      <w:hyperlink r:id="rId16" w:history="1">
+      <w:pPr>
+        <w:pStyle w:val="ListParagraph"/>
+        <w:numPr>
+          <w:ilvl w:val="0"/>
+          <w:numId w:val="1"/>
+        </w:numPr>
+        <w:rPr>
+          <w:rStyle w:val="Hyperlink"/>
+        </w:rPr>
+      </w:pPr>
+      <w:hyperlink r:id="rId18" w:history="1">
         <w:r>
           <w:rPr>
             <w:rStyle w:val="Hyperlink"/>
@@ -199,10 +722,17 @@
       </w:hyperlink>
     </w:p>
     <w:p>
-      <w:r>
-        <w:t xml:space="preserve">Inheritance - </w:t>
-      </w:r>
-      <w:hyperlink r:id="rId17" w:history="1">
+      <w:pPr>
+        <w:pStyle w:val="ListParagraph"/>
+        <w:numPr>
+          <w:ilvl w:val="0"/>
+          <w:numId w:val="1"/>
+        </w:numPr>
+        <w:rPr>
+          <w:rStyle w:val="Hyperlink"/>
+        </w:rPr>
+      </w:pPr>
+      <w:hyperlink r:id="rId19" w:history="1">
         <w:r>
           <w:rPr>
             <w:rStyle w:val="Hyperlink"/>
@@ -212,13 +742,17 @@
       </w:hyperlink>
     </w:p>
     <w:p>
-      <w:r>
-        <w:t xml:space="preserve">Object </w:t>
-      </w:r>
-      <w:r>
-        <w:t xml:space="preserve">Composition – </w:t>
-      </w:r>
-      <w:hyperlink r:id="rId18" w:history="1">
+      <w:pPr>
+        <w:pStyle w:val="ListParagraph"/>
+        <w:numPr>
+          <w:ilvl w:val="0"/>
+          <w:numId w:val="1"/>
+        </w:numPr>
+        <w:rPr>
+          <w:rStyle w:val="Hyperlink"/>
+        </w:rPr>
+      </w:pPr>
+      <w:hyperlink r:id="rId20" w:history="1">
         <w:r>
           <w:rPr>
             <w:rStyle w:val="Hyperlink"/>
@@ -228,10 +762,17 @@
       </w:hyperlink>
     </w:p>
     <w:p>
-      <w:r>
-        <w:t xml:space="preserve">Object-relational mapping - </w:t>
-      </w:r>
-      <w:hyperlink r:id="rId19" w:history="1">
+      <w:pPr>
+        <w:pStyle w:val="ListParagraph"/>
+        <w:numPr>
+          <w:ilvl w:val="0"/>
+          <w:numId w:val="1"/>
+        </w:numPr>
+        <w:rPr>
+          <w:rStyle w:val="Hyperlink"/>
+        </w:rPr>
+      </w:pPr>
+      <w:hyperlink r:id="rId21" w:history="1">
         <w:r>
           <w:rPr>
             <w:rStyle w:val="Hyperlink"/>
@@ -240,12 +781,18 @@
         </w:r>
       </w:hyperlink>
     </w:p>
-    <w:p/>
-    <w:p>
-      <w:r>
-        <w:t xml:space="preserve">Apache Jack Rabbit - </w:t>
-      </w:r>
-      <w:hyperlink r:id="rId20" w:history="1">
+    <w:p>
+      <w:pPr>
+        <w:pStyle w:val="ListParagraph"/>
+        <w:numPr>
+          <w:ilvl w:val="0"/>
+          <w:numId w:val="1"/>
+        </w:numPr>
+        <w:rPr>
+          <w:rStyle w:val="Hyperlink"/>
+        </w:rPr>
+      </w:pPr>
+      <w:hyperlink r:id="rId22" w:history="1">
         <w:r>
           <w:rPr>
             <w:rStyle w:val="Hyperlink"/>
@@ -255,15 +802,17 @@
       </w:hyperlink>
     </w:p>
     <w:p>
-      <w:proofErr w:type="spellStart"/>
-      <w:r>
-        <w:t>Modeshape</w:t>
-      </w:r>
-      <w:proofErr w:type="spellEnd"/>
-      <w:r>
-        <w:t xml:space="preserve"> - </w:t>
-      </w:r>
-      <w:hyperlink r:id="rId21" w:history="1">
+      <w:pPr>
+        <w:pStyle w:val="ListParagraph"/>
+        <w:numPr>
+          <w:ilvl w:val="0"/>
+          <w:numId w:val="1"/>
+        </w:numPr>
+        <w:rPr>
+          <w:rStyle w:val="Hyperlink"/>
+        </w:rPr>
+      </w:pPr>
+      <w:hyperlink r:id="rId23" w:history="1">
         <w:r>
           <w:rPr>
             <w:rStyle w:val="Hyperlink"/>
@@ -272,12 +821,18 @@
         </w:r>
       </w:hyperlink>
     </w:p>
-    <w:p/>
-    <w:p>
-      <w:r>
-        <w:t xml:space="preserve">Microsoft Access - </w:t>
-      </w:r>
-      <w:hyperlink r:id="rId22" w:history="1">
+    <w:p>
+      <w:pPr>
+        <w:pStyle w:val="ListParagraph"/>
+        <w:numPr>
+          <w:ilvl w:val="0"/>
+          <w:numId w:val="1"/>
+        </w:numPr>
+        <w:rPr>
+          <w:rStyle w:val="Hyperlink"/>
+        </w:rPr>
+      </w:pPr>
+      <w:hyperlink r:id="rId24" w:history="1">
         <w:r>
           <w:rPr>
             <w:rStyle w:val="Hyperlink"/>
@@ -287,10 +842,17 @@
       </w:hyperlink>
     </w:p>
     <w:p>
-      <w:r>
-        <w:t xml:space="preserve">MySQL - </w:t>
-      </w:r>
-      <w:hyperlink r:id="rId23" w:history="1">
+      <w:pPr>
+        <w:pStyle w:val="ListParagraph"/>
+        <w:numPr>
+          <w:ilvl w:val="0"/>
+          <w:numId w:val="1"/>
+        </w:numPr>
+        <w:rPr>
+          <w:rStyle w:val="Hyperlink"/>
+        </w:rPr>
+      </w:pPr>
+      <w:hyperlink r:id="rId25" w:history="1">
         <w:r>
           <w:rPr>
             <w:rStyle w:val="Hyperlink"/>
@@ -299,12 +861,18 @@
         </w:r>
       </w:hyperlink>
     </w:p>
-    <w:p/>
-    <w:p>
-      <w:r>
-        <w:t xml:space="preserve">Apache HTTP Server - </w:t>
-      </w:r>
-      <w:hyperlink r:id="rId24" w:history="1">
+    <w:p>
+      <w:pPr>
+        <w:pStyle w:val="ListParagraph"/>
+        <w:numPr>
+          <w:ilvl w:val="0"/>
+          <w:numId w:val="1"/>
+        </w:numPr>
+        <w:rPr>
+          <w:rStyle w:val="Hyperlink"/>
+        </w:rPr>
+      </w:pPr>
+      <w:hyperlink r:id="rId26" w:history="1">
         <w:r>
           <w:rPr>
             <w:rStyle w:val="Hyperlink"/>
@@ -314,10 +882,17 @@
       </w:hyperlink>
     </w:p>
     <w:p>
-      <w:r>
-        <w:t xml:space="preserve">Nginx – </w:t>
-      </w:r>
-      <w:hyperlink r:id="rId25" w:history="1">
+      <w:pPr>
+        <w:pStyle w:val="ListParagraph"/>
+        <w:numPr>
+          <w:ilvl w:val="0"/>
+          <w:numId w:val="1"/>
+        </w:numPr>
+        <w:rPr>
+          <w:rStyle w:val="Hyperlink"/>
+        </w:rPr>
+      </w:pPr>
+      <w:hyperlink r:id="rId27" w:history="1">
         <w:r>
           <w:rPr>
             <w:rStyle w:val="Hyperlink"/>
@@ -327,11 +902,17 @@
       </w:hyperlink>
     </w:p>
     <w:p>
-      <w:r>
-        <w:lastRenderedPageBreak/>
-        <w:t xml:space="preserve">Cherokee – </w:t>
-      </w:r>
-      <w:hyperlink r:id="rId26" w:history="1">
+      <w:pPr>
+        <w:pStyle w:val="ListParagraph"/>
+        <w:numPr>
+          <w:ilvl w:val="0"/>
+          <w:numId w:val="1"/>
+        </w:numPr>
+        <w:rPr>
+          <w:rStyle w:val="Hyperlink"/>
+        </w:rPr>
+      </w:pPr>
+      <w:hyperlink r:id="rId28" w:history="1">
         <w:r>
           <w:rPr>
             <w:rStyle w:val="Hyperlink"/>
@@ -340,12 +921,18 @@
         </w:r>
       </w:hyperlink>
     </w:p>
-    <w:p/>
-    <w:p>
-      <w:r>
-        <w:t xml:space="preserve">AWT – </w:t>
-      </w:r>
-      <w:hyperlink r:id="rId27" w:history="1">
+    <w:p>
+      <w:pPr>
+        <w:pStyle w:val="ListParagraph"/>
+        <w:numPr>
+          <w:ilvl w:val="0"/>
+          <w:numId w:val="1"/>
+        </w:numPr>
+        <w:rPr>
+          <w:rStyle w:val="Hyperlink"/>
+        </w:rPr>
+      </w:pPr>
+      <w:hyperlink r:id="rId29" w:history="1">
         <w:r>
           <w:rPr>
             <w:rStyle w:val="Hyperlink"/>
@@ -355,23 +942,1814 @@
       </w:hyperlink>
     </w:p>
     <w:p>
-      <w:r>
-        <w:t xml:space="preserve">Swing – </w:t>
-      </w:r>
-      <w:hyperlink r:id="rId28" w:history="1">
+      <w:pPr>
+        <w:pStyle w:val="ListParagraph"/>
+        <w:numPr>
+          <w:ilvl w:val="0"/>
+          <w:numId w:val="1"/>
+        </w:numPr>
+      </w:pPr>
+      <w:hyperlink r:id="rId30" w:history="1">
         <w:r>
           <w:rPr>
             <w:rStyle w:val="Hyperlink"/>
           </w:rPr>
-          <w:t>https://en.wikipedia.org/wiki/Swing_(Java)</w:t>
+          <w:t>https://en.wikiperdia.org/wiki/Swing_(Java)</w:t>
         </w:r>
       </w:hyperlink>
     </w:p>
-    <w:p/>
-    <w:p>
+    <w:p>
+      <w:pPr>
+        <w:pStyle w:val="ListParagraph"/>
+        <w:numPr>
+          <w:ilvl w:val="0"/>
+          <w:numId w:val="1"/>
+        </w:numPr>
+      </w:pPr>
+      <w:hyperlink r:id="rId31" w:history="1">
+        <w:r>
+          <w:rPr>
+            <w:rStyle w:val="Hyperlink"/>
+          </w:rPr>
+          <w:t>https://www.cis.upenn.edu/~matuszek/General/JavaSyntax/enhanced-for-loops.html</w:t>
+        </w:r>
+      </w:hyperlink>
+    </w:p>
+    <w:p>
+      <w:pPr>
+        <w:pStyle w:val="ListParagraph"/>
+        <w:numPr>
+          <w:ilvl w:val="0"/>
+          <w:numId w:val="1"/>
+        </w:numPr>
+      </w:pPr>
+    </w:p>
+    <w:p>
+      <w:pPr>
+        <w:pStyle w:val="Style3"/>
+        <w:rPr>
+          <w:b/>
+          <w:sz w:val="26"/>
+          <w:szCs w:val="26"/>
+        </w:rPr>
+      </w:pPr>
       <w:bookmarkStart w:id="0" w:name="_GoBack"/>
       <w:bookmarkEnd w:id="0"/>
     </w:p>
+    <w:p>
+      <w:pPr>
+        <w:pStyle w:val="Style3"/>
+        <w:rPr>
+          <w:b/>
+          <w:sz w:val="26"/>
+          <w:szCs w:val="26"/>
+        </w:rPr>
+      </w:pPr>
+      <w:r>
+        <w:rPr>
+          <w:b/>
+          <w:sz w:val="26"/>
+          <w:szCs w:val="26"/>
+        </w:rPr>
+        <w:t>Further Reading</w:t>
+      </w:r>
+    </w:p>
+    <w:p>
+      <w:pPr>
+        <w:pStyle w:val="ListParagraph"/>
+        <w:numPr>
+          <w:ilvl w:val="0"/>
+          <w:numId w:val="2"/>
+        </w:numPr>
+        <w:ind w:left="714" w:hanging="357"/>
+        <w:rPr>
+          <w:rFonts w:ascii="Verdana" w:hAnsi="Verdana"/>
+          <w:color w:val="000000"/>
+          <w:sz w:val="20"/>
+          <w:szCs w:val="20"/>
+        </w:rPr>
+      </w:pPr>
+      <w:proofErr w:type="spellStart"/>
+      <w:r>
+        <w:rPr>
+          <w:rFonts w:ascii="Verdana" w:hAnsi="Verdana"/>
+          <w:color w:val="000000"/>
+          <w:sz w:val="20"/>
+          <w:szCs w:val="20"/>
+        </w:rPr>
+        <w:t>Coulouris</w:t>
+      </w:r>
+      <w:proofErr w:type="spellEnd"/>
+      <w:r>
+        <w:rPr>
+          <w:rFonts w:ascii="Verdana" w:hAnsi="Verdana"/>
+          <w:color w:val="000000"/>
+          <w:sz w:val="20"/>
+          <w:szCs w:val="20"/>
+        </w:rPr>
+        <w:t xml:space="preserve">, G. and </w:t>
+      </w:r>
+      <w:proofErr w:type="spellStart"/>
+      <w:r>
+        <w:rPr>
+          <w:rFonts w:ascii="Verdana" w:hAnsi="Verdana"/>
+          <w:color w:val="000000"/>
+          <w:sz w:val="20"/>
+          <w:szCs w:val="20"/>
+        </w:rPr>
+        <w:t>Dollimore</w:t>
+      </w:r>
+      <w:proofErr w:type="spellEnd"/>
+      <w:r>
+        <w:rPr>
+          <w:rFonts w:ascii="Verdana" w:hAnsi="Verdana"/>
+          <w:color w:val="000000"/>
+          <w:sz w:val="20"/>
+          <w:szCs w:val="20"/>
+        </w:rPr>
+        <w:t xml:space="preserve">, J. and </w:t>
+      </w:r>
+      <w:proofErr w:type="spellStart"/>
+      <w:r>
+        <w:rPr>
+          <w:rFonts w:ascii="Verdana" w:hAnsi="Verdana"/>
+          <w:color w:val="000000"/>
+          <w:sz w:val="20"/>
+          <w:szCs w:val="20"/>
+        </w:rPr>
+        <w:t>Kindberg</w:t>
+      </w:r>
+      <w:proofErr w:type="spellEnd"/>
+      <w:r>
+        <w:rPr>
+          <w:rFonts w:ascii="Verdana" w:hAnsi="Verdana"/>
+          <w:color w:val="000000"/>
+          <w:sz w:val="20"/>
+          <w:szCs w:val="20"/>
+        </w:rPr>
+        <w:t xml:space="preserve">, T. and Blair, G. (2012). </w:t>
+      </w:r>
+      <w:proofErr w:type="spellStart"/>
+      <w:r>
+        <w:rPr>
+          <w:rFonts w:ascii="Verdana" w:hAnsi="Verdana"/>
+          <w:color w:val="000000"/>
+          <w:sz w:val="20"/>
+          <w:szCs w:val="20"/>
+        </w:rPr>
+        <w:t>Charecterization</w:t>
+      </w:r>
+      <w:proofErr w:type="spellEnd"/>
+      <w:r>
+        <w:rPr>
+          <w:rFonts w:ascii="Verdana" w:hAnsi="Verdana"/>
+          <w:color w:val="000000"/>
+          <w:sz w:val="20"/>
+          <w:szCs w:val="20"/>
+        </w:rPr>
+        <w:t xml:space="preserve"> of Distributed Systems. In: Horton, M. and Hirsch, M. and Goldstein, M. and Bell, C. and Holcomb, J. </w:t>
+      </w:r>
+      <w:r>
+        <w:rPr>
+          <w:rFonts w:ascii="Verdana" w:hAnsi="Verdana"/>
+          <w:i/>
+          <w:color w:val="000000"/>
+          <w:sz w:val="20"/>
+          <w:szCs w:val="20"/>
+        </w:rPr>
+        <w:t>Distributed Systems Concepts and Design.</w:t>
+      </w:r>
+      <w:r>
+        <w:rPr>
+          <w:rFonts w:ascii="Verdana" w:hAnsi="Verdana"/>
+          <w:color w:val="000000"/>
+          <w:sz w:val="20"/>
+          <w:szCs w:val="20"/>
+        </w:rPr>
+        <w:t xml:space="preserve"> 5th ed. United States of America: Pearson. P17-52.</w:t>
+      </w:r>
+    </w:p>
+    <w:p>
+      <w:pPr>
+        <w:pStyle w:val="ListParagraph"/>
+        <w:numPr>
+          <w:ilvl w:val="0"/>
+          <w:numId w:val="2"/>
+        </w:numPr>
+      </w:pPr>
+      <w:r>
+        <w:rPr>
+          <w:rFonts w:ascii="Verdana" w:hAnsi="Verdana"/>
+          <w:color w:val="000000"/>
+          <w:sz w:val="20"/>
+          <w:szCs w:val="20"/>
+        </w:rPr>
+        <w:t>Sommerville, I. (2011). Distributed software engineering. In: Horton, M. and Hirsch, M. and Goldstein, M. and Bell, C. and Holcomb, J.</w:t>
+      </w:r>
+      <w:r>
+        <w:rPr>
+          <w:rStyle w:val="apple-converted-space"/>
+          <w:rFonts w:ascii="Verdana" w:hAnsi="Verdana"/>
+          <w:color w:val="000000"/>
+          <w:sz w:val="20"/>
+          <w:szCs w:val="20"/>
+        </w:rPr>
+        <w:t> </w:t>
+      </w:r>
+      <w:r>
+        <w:rPr>
+          <w:rFonts w:ascii="Verdana" w:hAnsi="Verdana"/>
+          <w:i/>
+          <w:iCs/>
+          <w:color w:val="000000"/>
+          <w:sz w:val="20"/>
+          <w:szCs w:val="20"/>
+        </w:rPr>
+        <w:t>Software Engineering</w:t>
+      </w:r>
+      <w:r>
+        <w:rPr>
+          <w:rFonts w:ascii="Verdana" w:hAnsi="Verdana"/>
+          <w:color w:val="000000"/>
+          <w:sz w:val="20"/>
+          <w:szCs w:val="20"/>
+        </w:rPr>
+        <w:t>. 9th ed. Boston: Pearson. P479-507.</w:t>
+      </w:r>
+    </w:p>
+    <w:p>
+      <w:pPr>
+        <w:pStyle w:val="ListParagraph"/>
+        <w:numPr>
+          <w:ilvl w:val="0"/>
+          <w:numId w:val="2"/>
+        </w:numPr>
+      </w:pPr>
+      <w:r>
+        <w:rPr>
+          <w:rFonts w:ascii="Verdana" w:hAnsi="Verdana"/>
+          <w:sz w:val="20"/>
+          <w:szCs w:val="20"/>
+        </w:rPr>
+        <w:t xml:space="preserve">Cockburn, A. and Highsmith, J. and </w:t>
+      </w:r>
+      <w:proofErr w:type="spellStart"/>
+      <w:r>
+        <w:rPr>
+          <w:rFonts w:ascii="Verdana" w:hAnsi="Verdana"/>
+          <w:sz w:val="20"/>
+          <w:szCs w:val="20"/>
+        </w:rPr>
+        <w:t>Bohem</w:t>
+      </w:r>
+      <w:proofErr w:type="spellEnd"/>
+      <w:r>
+        <w:rPr>
+          <w:rFonts w:ascii="Verdana" w:hAnsi="Verdana"/>
+          <w:sz w:val="20"/>
+          <w:szCs w:val="20"/>
+        </w:rPr>
+        <w:t xml:space="preserve">, B. (2001). Agile Software Development: The Business of Innovation. </w:t>
+      </w:r>
+      <w:r>
+        <w:rPr>
+          <w:rFonts w:ascii="Verdana" w:hAnsi="Verdana"/>
+          <w:i/>
+          <w:iCs/>
+          <w:sz w:val="20"/>
+          <w:szCs w:val="20"/>
+        </w:rPr>
+        <w:t>Computer</w:t>
+      </w:r>
+      <w:r>
+        <w:rPr>
+          <w:rFonts w:ascii="Verdana" w:hAnsi="Verdana"/>
+          <w:sz w:val="20"/>
+          <w:szCs w:val="20"/>
+        </w:rPr>
+        <w:t>. 1 (1), p131-133</w:t>
+      </w:r>
+    </w:p>
+    <w:p>
+      <w:pPr>
+        <w:pStyle w:val="ListParagraph"/>
+        <w:numPr>
+          <w:ilvl w:val="0"/>
+          <w:numId w:val="2"/>
+        </w:numPr>
+      </w:pPr>
+      <w:r>
+        <w:rPr>
+          <w:rFonts w:ascii="Verdana" w:hAnsi="Verdana"/>
+          <w:color w:val="000000"/>
+          <w:sz w:val="20"/>
+          <w:szCs w:val="20"/>
+        </w:rPr>
+        <w:t>Sommerville, I. (2011). Requirements engineering. In: Horton, M. and Hirsch, M. and Goldstein, M. and Bell, C. and Holcomb, J.</w:t>
+      </w:r>
+      <w:r>
+        <w:rPr>
+          <w:rStyle w:val="apple-converted-space"/>
+          <w:rFonts w:ascii="Verdana" w:hAnsi="Verdana"/>
+          <w:color w:val="000000"/>
+          <w:sz w:val="20"/>
+          <w:szCs w:val="20"/>
+        </w:rPr>
+        <w:t> </w:t>
+      </w:r>
+      <w:r>
+        <w:rPr>
+          <w:rFonts w:ascii="Verdana" w:hAnsi="Verdana"/>
+          <w:i/>
+          <w:iCs/>
+          <w:color w:val="000000"/>
+          <w:sz w:val="20"/>
+          <w:szCs w:val="20"/>
+        </w:rPr>
+        <w:t>Software Engineering</w:t>
+      </w:r>
+      <w:r>
+        <w:rPr>
+          <w:rFonts w:ascii="Verdana" w:hAnsi="Verdana"/>
+          <w:color w:val="000000"/>
+          <w:sz w:val="20"/>
+          <w:szCs w:val="20"/>
+        </w:rPr>
+        <w:t>. 9th ed. Boston: Pearson. P82-117.</w:t>
+      </w:r>
+    </w:p>
+    <w:p>
+      <w:pPr>
+        <w:pStyle w:val="ListParagraph"/>
+        <w:numPr>
+          <w:ilvl w:val="0"/>
+          <w:numId w:val="2"/>
+        </w:numPr>
+      </w:pPr>
+      <w:r>
+        <w:rPr>
+          <w:rFonts w:ascii="Verdana" w:hAnsi="Verdana"/>
+          <w:color w:val="000000"/>
+          <w:sz w:val="20"/>
+          <w:szCs w:val="20"/>
+        </w:rPr>
+        <w:t xml:space="preserve">Sommerville, I. (2011). System </w:t>
+      </w:r>
+      <w:proofErr w:type="spellStart"/>
+      <w:r>
+        <w:rPr>
+          <w:rFonts w:ascii="Verdana" w:hAnsi="Verdana"/>
+          <w:color w:val="000000"/>
+          <w:sz w:val="20"/>
+          <w:szCs w:val="20"/>
+        </w:rPr>
+        <w:t>modeling</w:t>
+      </w:r>
+      <w:proofErr w:type="spellEnd"/>
+      <w:r>
+        <w:rPr>
+          <w:rFonts w:ascii="Verdana" w:hAnsi="Verdana"/>
+          <w:color w:val="000000"/>
+          <w:sz w:val="20"/>
+          <w:szCs w:val="20"/>
+        </w:rPr>
+        <w:t>. In: Horton, M. and Hirsch, M. and Goldstein, M. and Bell, C. and Holcomb, J.</w:t>
+      </w:r>
+      <w:r>
+        <w:rPr>
+          <w:rStyle w:val="apple-converted-space"/>
+          <w:rFonts w:ascii="Verdana" w:hAnsi="Verdana"/>
+          <w:color w:val="000000"/>
+          <w:sz w:val="20"/>
+          <w:szCs w:val="20"/>
+        </w:rPr>
+        <w:t> </w:t>
+      </w:r>
+      <w:r>
+        <w:rPr>
+          <w:rFonts w:ascii="Verdana" w:hAnsi="Verdana"/>
+          <w:i/>
+          <w:iCs/>
+          <w:color w:val="000000"/>
+          <w:sz w:val="20"/>
+          <w:szCs w:val="20"/>
+        </w:rPr>
+        <w:t>Software Engineering</w:t>
+      </w:r>
+      <w:r>
+        <w:rPr>
+          <w:rFonts w:ascii="Verdana" w:hAnsi="Verdana"/>
+          <w:color w:val="000000"/>
+          <w:sz w:val="20"/>
+          <w:szCs w:val="20"/>
+        </w:rPr>
+        <w:t>. 9th ed. Boston: Pearson. P118-146.</w:t>
+      </w:r>
+    </w:p>
+    <w:p>
+      <w:pPr>
+        <w:pStyle w:val="ListParagraph"/>
+        <w:numPr>
+          <w:ilvl w:val="0"/>
+          <w:numId w:val="2"/>
+        </w:numPr>
+        <w:rPr>
+          <w:rFonts w:ascii="Verdana" w:hAnsi="Verdana"/>
+          <w:color w:val="000000"/>
+          <w:sz w:val="20"/>
+          <w:szCs w:val="20"/>
+        </w:rPr>
+      </w:pPr>
+      <w:r>
+        <w:rPr>
+          <w:rFonts w:ascii="Verdana" w:hAnsi="Verdana"/>
+          <w:color w:val="000000"/>
+          <w:sz w:val="20"/>
+          <w:szCs w:val="20"/>
+        </w:rPr>
+        <w:lastRenderedPageBreak/>
+        <w:t xml:space="preserve">Connolly, T. and </w:t>
+      </w:r>
+      <w:proofErr w:type="spellStart"/>
+      <w:r>
+        <w:rPr>
+          <w:rFonts w:ascii="Verdana" w:hAnsi="Verdana"/>
+          <w:color w:val="000000"/>
+          <w:sz w:val="20"/>
+          <w:szCs w:val="20"/>
+        </w:rPr>
+        <w:t>Begg</w:t>
+      </w:r>
+      <w:proofErr w:type="spellEnd"/>
+      <w:r>
+        <w:rPr>
+          <w:rFonts w:ascii="Verdana" w:hAnsi="Verdana"/>
+          <w:color w:val="000000"/>
+          <w:sz w:val="20"/>
+          <w:szCs w:val="20"/>
+        </w:rPr>
+        <w:t xml:space="preserve">, C. (2005). Normalization. In: </w:t>
+      </w:r>
+      <w:proofErr w:type="spellStart"/>
+      <w:r>
+        <w:rPr>
+          <w:rFonts w:ascii="Verdana" w:hAnsi="Verdana"/>
+          <w:color w:val="000000"/>
+          <w:sz w:val="20"/>
+          <w:szCs w:val="20"/>
+        </w:rPr>
+        <w:t>McGettrick</w:t>
+      </w:r>
+      <w:proofErr w:type="spellEnd"/>
+      <w:r>
+        <w:rPr>
+          <w:rFonts w:ascii="Verdana" w:hAnsi="Verdana"/>
+          <w:color w:val="000000"/>
+          <w:sz w:val="20"/>
+          <w:szCs w:val="20"/>
+        </w:rPr>
+        <w:t xml:space="preserve">, A. </w:t>
+      </w:r>
+      <w:r>
+        <w:rPr>
+          <w:rFonts w:ascii="Verdana" w:hAnsi="Verdana"/>
+          <w:i/>
+          <w:color w:val="000000"/>
+          <w:sz w:val="20"/>
+          <w:szCs w:val="20"/>
+        </w:rPr>
+        <w:t xml:space="preserve">Database Systems </w:t>
+      </w:r>
+      <w:proofErr w:type="gramStart"/>
+      <w:r>
+        <w:rPr>
+          <w:rFonts w:ascii="Verdana" w:hAnsi="Verdana"/>
+          <w:i/>
+          <w:color w:val="000000"/>
+          <w:sz w:val="20"/>
+          <w:szCs w:val="20"/>
+        </w:rPr>
+        <w:t>A</w:t>
+      </w:r>
+      <w:proofErr w:type="gramEnd"/>
+      <w:r>
+        <w:rPr>
+          <w:rFonts w:ascii="Verdana" w:hAnsi="Verdana"/>
+          <w:i/>
+          <w:color w:val="000000"/>
+          <w:sz w:val="20"/>
+          <w:szCs w:val="20"/>
+        </w:rPr>
+        <w:t xml:space="preserve"> Practical Approach to Design, Implementation and Management.</w:t>
+      </w:r>
+      <w:r>
+        <w:rPr>
+          <w:rFonts w:ascii="Verdana" w:hAnsi="Verdana"/>
+          <w:color w:val="000000"/>
+          <w:sz w:val="20"/>
+          <w:szCs w:val="20"/>
+        </w:rPr>
+        <w:t xml:space="preserve"> 4th ed. United States of America: Pearson. P387-414.</w:t>
+      </w:r>
+    </w:p>
+    <w:p>
+      <w:pPr>
+        <w:pStyle w:val="ListParagraph"/>
+        <w:numPr>
+          <w:ilvl w:val="0"/>
+          <w:numId w:val="2"/>
+        </w:numPr>
+        <w:rPr>
+          <w:rFonts w:ascii="Verdana" w:hAnsi="Verdana"/>
+          <w:color w:val="000000"/>
+          <w:sz w:val="20"/>
+          <w:szCs w:val="20"/>
+        </w:rPr>
+      </w:pPr>
+      <w:r>
+        <w:rPr>
+          <w:rFonts w:ascii="Verdana" w:hAnsi="Verdana"/>
+          <w:color w:val="000000"/>
+          <w:sz w:val="20"/>
+          <w:szCs w:val="20"/>
+        </w:rPr>
+        <w:t xml:space="preserve">Connolly, T. and </w:t>
+      </w:r>
+      <w:proofErr w:type="spellStart"/>
+      <w:r>
+        <w:rPr>
+          <w:rFonts w:ascii="Verdana" w:hAnsi="Verdana"/>
+          <w:color w:val="000000"/>
+          <w:sz w:val="20"/>
+          <w:szCs w:val="20"/>
+        </w:rPr>
+        <w:t>Begg</w:t>
+      </w:r>
+      <w:proofErr w:type="spellEnd"/>
+      <w:r>
+        <w:rPr>
+          <w:rFonts w:ascii="Verdana" w:hAnsi="Verdana"/>
+          <w:color w:val="000000"/>
+          <w:sz w:val="20"/>
+          <w:szCs w:val="20"/>
+        </w:rPr>
+        <w:t xml:space="preserve">, C. (2005). Entity-Relationship </w:t>
+      </w:r>
+      <w:proofErr w:type="spellStart"/>
+      <w:r>
+        <w:rPr>
+          <w:rFonts w:ascii="Verdana" w:hAnsi="Verdana"/>
+          <w:color w:val="000000"/>
+          <w:sz w:val="20"/>
+          <w:szCs w:val="20"/>
+        </w:rPr>
+        <w:t>Modeling</w:t>
+      </w:r>
+      <w:proofErr w:type="spellEnd"/>
+      <w:r>
+        <w:rPr>
+          <w:rFonts w:ascii="Verdana" w:hAnsi="Verdana"/>
+          <w:color w:val="000000"/>
+          <w:sz w:val="20"/>
+          <w:szCs w:val="20"/>
+        </w:rPr>
+        <w:t xml:space="preserve">. In: </w:t>
+      </w:r>
+      <w:proofErr w:type="spellStart"/>
+      <w:r>
+        <w:rPr>
+          <w:rFonts w:ascii="Verdana" w:hAnsi="Verdana"/>
+          <w:color w:val="000000"/>
+          <w:sz w:val="20"/>
+          <w:szCs w:val="20"/>
+        </w:rPr>
+        <w:t>McGettrick</w:t>
+      </w:r>
+      <w:proofErr w:type="spellEnd"/>
+      <w:r>
+        <w:rPr>
+          <w:rFonts w:ascii="Verdana" w:hAnsi="Verdana"/>
+          <w:color w:val="000000"/>
+          <w:sz w:val="20"/>
+          <w:szCs w:val="20"/>
+        </w:rPr>
+        <w:t xml:space="preserve">, A. </w:t>
+      </w:r>
+      <w:r>
+        <w:rPr>
+          <w:rFonts w:ascii="Verdana" w:hAnsi="Verdana"/>
+          <w:i/>
+          <w:color w:val="000000"/>
+          <w:sz w:val="20"/>
+          <w:szCs w:val="20"/>
+        </w:rPr>
+        <w:t xml:space="preserve">Database Systems </w:t>
+      </w:r>
+      <w:proofErr w:type="gramStart"/>
+      <w:r>
+        <w:rPr>
+          <w:rFonts w:ascii="Verdana" w:hAnsi="Verdana"/>
+          <w:i/>
+          <w:color w:val="000000"/>
+          <w:sz w:val="20"/>
+          <w:szCs w:val="20"/>
+        </w:rPr>
+        <w:t>A</w:t>
+      </w:r>
+      <w:proofErr w:type="gramEnd"/>
+      <w:r>
+        <w:rPr>
+          <w:rFonts w:ascii="Verdana" w:hAnsi="Verdana"/>
+          <w:i/>
+          <w:color w:val="000000"/>
+          <w:sz w:val="20"/>
+          <w:szCs w:val="20"/>
+        </w:rPr>
+        <w:t xml:space="preserve"> Practical Approach to Design, Implementation and Management.</w:t>
+      </w:r>
+      <w:r>
+        <w:rPr>
+          <w:rFonts w:ascii="Verdana" w:hAnsi="Verdana"/>
+          <w:color w:val="000000"/>
+          <w:sz w:val="20"/>
+          <w:szCs w:val="20"/>
+        </w:rPr>
+        <w:t xml:space="preserve"> 4th ed. United States of America: Pearson. P387-414.</w:t>
+      </w:r>
+    </w:p>
+    <w:p>
+      <w:pPr>
+        <w:pStyle w:val="ListParagraph"/>
+        <w:numPr>
+          <w:ilvl w:val="0"/>
+          <w:numId w:val="2"/>
+        </w:numPr>
+      </w:pPr>
+      <w:r>
+        <w:rPr>
+          <w:rFonts w:ascii="Verdana" w:hAnsi="Verdana"/>
+          <w:color w:val="000000"/>
+          <w:sz w:val="20"/>
+          <w:szCs w:val="20"/>
+        </w:rPr>
+        <w:t>Sommerville, I. (2011). Design and implementation. In: Horton, M. and Hirsch, M. and Goldstein, M. and Bell, C. and Holcomb, J.</w:t>
+      </w:r>
+      <w:r>
+        <w:rPr>
+          <w:rStyle w:val="apple-converted-space"/>
+          <w:rFonts w:ascii="Verdana" w:hAnsi="Verdana"/>
+          <w:color w:val="000000"/>
+          <w:sz w:val="20"/>
+          <w:szCs w:val="20"/>
+        </w:rPr>
+        <w:t> </w:t>
+      </w:r>
+      <w:r>
+        <w:rPr>
+          <w:rFonts w:ascii="Verdana" w:hAnsi="Verdana"/>
+          <w:i/>
+          <w:iCs/>
+          <w:color w:val="000000"/>
+          <w:sz w:val="20"/>
+          <w:szCs w:val="20"/>
+        </w:rPr>
+        <w:t>Software Engineering</w:t>
+      </w:r>
+      <w:r>
+        <w:rPr>
+          <w:rFonts w:ascii="Verdana" w:hAnsi="Verdana"/>
+          <w:color w:val="000000"/>
+          <w:sz w:val="20"/>
+          <w:szCs w:val="20"/>
+        </w:rPr>
+        <w:t>. 9th ed. Boston: Pearson. P176-204.</w:t>
+      </w:r>
+    </w:p>
+    <w:p>
+      <w:pPr>
+        <w:pStyle w:val="ListParagraph"/>
+        <w:numPr>
+          <w:ilvl w:val="0"/>
+          <w:numId w:val="2"/>
+        </w:numPr>
+        <w:rPr>
+          <w:rFonts w:ascii="Verdana" w:hAnsi="Verdana"/>
+          <w:color w:val="000000"/>
+          <w:sz w:val="20"/>
+          <w:szCs w:val="20"/>
+        </w:rPr>
+      </w:pPr>
+      <w:proofErr w:type="spellStart"/>
+      <w:r>
+        <w:rPr>
+          <w:rFonts w:ascii="Verdana" w:hAnsi="Verdana"/>
+          <w:color w:val="000000"/>
+          <w:sz w:val="20"/>
+          <w:szCs w:val="20"/>
+        </w:rPr>
+        <w:t>Reges</w:t>
+      </w:r>
+      <w:proofErr w:type="spellEnd"/>
+      <w:r>
+        <w:rPr>
+          <w:rFonts w:ascii="Verdana" w:hAnsi="Verdana"/>
+          <w:color w:val="000000"/>
+          <w:sz w:val="20"/>
+          <w:szCs w:val="20"/>
+        </w:rPr>
+        <w:t xml:space="preserve">, S. and </w:t>
+      </w:r>
+      <w:proofErr w:type="spellStart"/>
+      <w:r>
+        <w:rPr>
+          <w:rFonts w:ascii="Verdana" w:hAnsi="Verdana"/>
+          <w:color w:val="000000"/>
+          <w:sz w:val="20"/>
+          <w:szCs w:val="20"/>
+        </w:rPr>
+        <w:t>Stepp</w:t>
+      </w:r>
+      <w:proofErr w:type="spellEnd"/>
+      <w:r>
+        <w:rPr>
+          <w:rFonts w:ascii="Verdana" w:hAnsi="Verdana"/>
+          <w:color w:val="000000"/>
+          <w:sz w:val="20"/>
+          <w:szCs w:val="20"/>
+        </w:rPr>
+        <w:t xml:space="preserve">, M. (2011). Graphical User Interface. In: Hirsch, M. and Goldstein, M. and Bell, C. and Holcomb, J. </w:t>
+      </w:r>
+      <w:r>
+        <w:rPr>
+          <w:rFonts w:ascii="Verdana" w:hAnsi="Verdana"/>
+          <w:i/>
+          <w:color w:val="000000"/>
+          <w:sz w:val="20"/>
+          <w:szCs w:val="20"/>
+        </w:rPr>
+        <w:t xml:space="preserve">Building Java Programs </w:t>
+      </w:r>
+      <w:proofErr w:type="gramStart"/>
+      <w:r>
+        <w:rPr>
+          <w:rFonts w:ascii="Verdana" w:hAnsi="Verdana"/>
+          <w:i/>
+          <w:color w:val="000000"/>
+          <w:sz w:val="20"/>
+          <w:szCs w:val="20"/>
+        </w:rPr>
+        <w:t>A</w:t>
+      </w:r>
+      <w:proofErr w:type="gramEnd"/>
+      <w:r>
+        <w:rPr>
+          <w:rFonts w:ascii="Verdana" w:hAnsi="Verdana"/>
+          <w:i/>
+          <w:color w:val="000000"/>
+          <w:sz w:val="20"/>
+          <w:szCs w:val="20"/>
+        </w:rPr>
+        <w:t xml:space="preserve"> Back to Basics Approach.</w:t>
+      </w:r>
+      <w:r>
+        <w:rPr>
+          <w:rFonts w:ascii="Verdana" w:hAnsi="Verdana"/>
+          <w:color w:val="000000"/>
+          <w:sz w:val="20"/>
+          <w:szCs w:val="20"/>
+        </w:rPr>
+        <w:t xml:space="preserve"> 2nd ed. Boston: Pearson. P846-909.</w:t>
+      </w:r>
+    </w:p>
+    <w:p>
+      <w:pPr>
+        <w:pStyle w:val="ListParagraph"/>
+        <w:numPr>
+          <w:ilvl w:val="0"/>
+          <w:numId w:val="2"/>
+        </w:numPr>
+        <w:rPr>
+          <w:rFonts w:ascii="Verdana" w:hAnsi="Verdana"/>
+          <w:color w:val="000000"/>
+          <w:sz w:val="20"/>
+          <w:szCs w:val="20"/>
+        </w:rPr>
+      </w:pPr>
+      <w:proofErr w:type="spellStart"/>
+      <w:r>
+        <w:rPr>
+          <w:rFonts w:ascii="Verdana" w:hAnsi="Verdana"/>
+          <w:color w:val="000000"/>
+          <w:sz w:val="20"/>
+          <w:szCs w:val="20"/>
+        </w:rPr>
+        <w:t>Coulouris</w:t>
+      </w:r>
+      <w:proofErr w:type="spellEnd"/>
+      <w:r>
+        <w:rPr>
+          <w:rFonts w:ascii="Verdana" w:hAnsi="Verdana"/>
+          <w:color w:val="000000"/>
+          <w:sz w:val="20"/>
+          <w:szCs w:val="20"/>
+        </w:rPr>
+        <w:t xml:space="preserve">, G. and </w:t>
+      </w:r>
+      <w:proofErr w:type="spellStart"/>
+      <w:r>
+        <w:rPr>
+          <w:rFonts w:ascii="Verdana" w:hAnsi="Verdana"/>
+          <w:color w:val="000000"/>
+          <w:sz w:val="20"/>
+          <w:szCs w:val="20"/>
+        </w:rPr>
+        <w:t>Dollimore</w:t>
+      </w:r>
+      <w:proofErr w:type="spellEnd"/>
+      <w:r>
+        <w:rPr>
+          <w:rFonts w:ascii="Verdana" w:hAnsi="Verdana"/>
+          <w:color w:val="000000"/>
+          <w:sz w:val="20"/>
+          <w:szCs w:val="20"/>
+        </w:rPr>
+        <w:t xml:space="preserve">, J. and </w:t>
+      </w:r>
+      <w:proofErr w:type="spellStart"/>
+      <w:r>
+        <w:rPr>
+          <w:rFonts w:ascii="Verdana" w:hAnsi="Verdana"/>
+          <w:color w:val="000000"/>
+          <w:sz w:val="20"/>
+          <w:szCs w:val="20"/>
+        </w:rPr>
+        <w:t>Kindberg</w:t>
+      </w:r>
+      <w:proofErr w:type="spellEnd"/>
+      <w:r>
+        <w:rPr>
+          <w:rFonts w:ascii="Verdana" w:hAnsi="Verdana"/>
+          <w:color w:val="000000"/>
+          <w:sz w:val="20"/>
+          <w:szCs w:val="20"/>
+        </w:rPr>
+        <w:t xml:space="preserve">, T. and Blair, G. (2012). Remote Invocation. In: Horton, M. and Hirsch, M. and Goldstein, M. and Bell, C. and Holcomb, J. </w:t>
+      </w:r>
+      <w:r>
+        <w:rPr>
+          <w:rFonts w:ascii="Verdana" w:hAnsi="Verdana"/>
+          <w:i/>
+          <w:color w:val="000000"/>
+          <w:sz w:val="20"/>
+          <w:szCs w:val="20"/>
+        </w:rPr>
+        <w:t>Distributed Systems Concepts and Design.</w:t>
+      </w:r>
+      <w:r>
+        <w:rPr>
+          <w:rFonts w:ascii="Verdana" w:hAnsi="Verdana"/>
+          <w:color w:val="000000"/>
+          <w:sz w:val="20"/>
+          <w:szCs w:val="20"/>
+        </w:rPr>
+        <w:t xml:space="preserve"> 5th ed. United States of America: Pearson. P201-246.</w:t>
+      </w:r>
+    </w:p>
+    <w:p>
+      <w:pPr>
+        <w:pStyle w:val="ListParagraph"/>
+        <w:numPr>
+          <w:ilvl w:val="0"/>
+          <w:numId w:val="2"/>
+        </w:numPr>
+        <w:rPr>
+          <w:rFonts w:ascii="Verdana" w:hAnsi="Verdana"/>
+          <w:color w:val="000000"/>
+          <w:sz w:val="20"/>
+          <w:szCs w:val="20"/>
+        </w:rPr>
+      </w:pPr>
+      <w:proofErr w:type="spellStart"/>
+      <w:r>
+        <w:rPr>
+          <w:rFonts w:ascii="Verdana" w:hAnsi="Verdana"/>
+          <w:color w:val="000000"/>
+          <w:sz w:val="20"/>
+          <w:szCs w:val="20"/>
+        </w:rPr>
+        <w:t>Coulouris</w:t>
+      </w:r>
+      <w:proofErr w:type="spellEnd"/>
+      <w:r>
+        <w:rPr>
+          <w:rFonts w:ascii="Verdana" w:hAnsi="Verdana"/>
+          <w:color w:val="000000"/>
+          <w:sz w:val="20"/>
+          <w:szCs w:val="20"/>
+        </w:rPr>
+        <w:t xml:space="preserve">, G. and </w:t>
+      </w:r>
+      <w:proofErr w:type="spellStart"/>
+      <w:r>
+        <w:rPr>
+          <w:rFonts w:ascii="Verdana" w:hAnsi="Verdana"/>
+          <w:color w:val="000000"/>
+          <w:sz w:val="20"/>
+          <w:szCs w:val="20"/>
+        </w:rPr>
+        <w:t>Dollimore</w:t>
+      </w:r>
+      <w:proofErr w:type="spellEnd"/>
+      <w:r>
+        <w:rPr>
+          <w:rFonts w:ascii="Verdana" w:hAnsi="Verdana"/>
+          <w:color w:val="000000"/>
+          <w:sz w:val="20"/>
+          <w:szCs w:val="20"/>
+        </w:rPr>
+        <w:t xml:space="preserve">, J. and </w:t>
+      </w:r>
+      <w:proofErr w:type="spellStart"/>
+      <w:r>
+        <w:rPr>
+          <w:rFonts w:ascii="Verdana" w:hAnsi="Verdana"/>
+          <w:color w:val="000000"/>
+          <w:sz w:val="20"/>
+          <w:szCs w:val="20"/>
+        </w:rPr>
+        <w:t>Kindberg</w:t>
+      </w:r>
+      <w:proofErr w:type="spellEnd"/>
+      <w:r>
+        <w:rPr>
+          <w:rFonts w:ascii="Verdana" w:hAnsi="Verdana"/>
+          <w:color w:val="000000"/>
+          <w:sz w:val="20"/>
+          <w:szCs w:val="20"/>
+        </w:rPr>
+        <w:t xml:space="preserve">, T. and Blair, G. (2012). Distributed Objects and Components. In: Horton, M. and Hirsch, M. and Goldstein, M. and Bell, C. and Holcomb, J. </w:t>
+      </w:r>
+      <w:r>
+        <w:rPr>
+          <w:rFonts w:ascii="Verdana" w:hAnsi="Verdana"/>
+          <w:i/>
+          <w:color w:val="000000"/>
+          <w:sz w:val="20"/>
+          <w:szCs w:val="20"/>
+        </w:rPr>
+        <w:t>Distributed Systems Concepts and Design.</w:t>
+      </w:r>
+      <w:r>
+        <w:rPr>
+          <w:rFonts w:ascii="Verdana" w:hAnsi="Verdana"/>
+          <w:color w:val="000000"/>
+          <w:sz w:val="20"/>
+          <w:szCs w:val="20"/>
+        </w:rPr>
+        <w:t xml:space="preserve"> 5th ed. United States of America: Pearson. P351-396.</w:t>
+      </w:r>
+    </w:p>
+    <w:p>
+      <w:pPr>
+        <w:pStyle w:val="ListParagraph"/>
+        <w:numPr>
+          <w:ilvl w:val="0"/>
+          <w:numId w:val="2"/>
+        </w:numPr>
+        <w:rPr>
+          <w:rFonts w:ascii="Verdana" w:hAnsi="Verdana"/>
+          <w:color w:val="000000"/>
+          <w:sz w:val="20"/>
+          <w:szCs w:val="20"/>
+        </w:rPr>
+      </w:pPr>
+      <w:proofErr w:type="spellStart"/>
+      <w:r>
+        <w:rPr>
+          <w:rFonts w:ascii="Verdana" w:hAnsi="Verdana"/>
+          <w:color w:val="000000"/>
+          <w:sz w:val="20"/>
+          <w:szCs w:val="20"/>
+        </w:rPr>
+        <w:t>Coulouris</w:t>
+      </w:r>
+      <w:proofErr w:type="spellEnd"/>
+      <w:r>
+        <w:rPr>
+          <w:rFonts w:ascii="Verdana" w:hAnsi="Verdana"/>
+          <w:color w:val="000000"/>
+          <w:sz w:val="20"/>
+          <w:szCs w:val="20"/>
+        </w:rPr>
+        <w:t xml:space="preserve">, G. and </w:t>
+      </w:r>
+      <w:proofErr w:type="spellStart"/>
+      <w:r>
+        <w:rPr>
+          <w:rFonts w:ascii="Verdana" w:hAnsi="Verdana"/>
+          <w:color w:val="000000"/>
+          <w:sz w:val="20"/>
+          <w:szCs w:val="20"/>
+        </w:rPr>
+        <w:t>Dollimore</w:t>
+      </w:r>
+      <w:proofErr w:type="spellEnd"/>
+      <w:r>
+        <w:rPr>
+          <w:rFonts w:ascii="Verdana" w:hAnsi="Verdana"/>
+          <w:color w:val="000000"/>
+          <w:sz w:val="20"/>
+          <w:szCs w:val="20"/>
+        </w:rPr>
+        <w:t xml:space="preserve">, J. and </w:t>
+      </w:r>
+      <w:proofErr w:type="spellStart"/>
+      <w:r>
+        <w:rPr>
+          <w:rFonts w:ascii="Verdana" w:hAnsi="Verdana"/>
+          <w:color w:val="000000"/>
+          <w:sz w:val="20"/>
+          <w:szCs w:val="20"/>
+        </w:rPr>
+        <w:t>Kindberg</w:t>
+      </w:r>
+      <w:proofErr w:type="spellEnd"/>
+      <w:r>
+        <w:rPr>
+          <w:rFonts w:ascii="Verdana" w:hAnsi="Verdana"/>
+          <w:color w:val="000000"/>
+          <w:sz w:val="20"/>
+          <w:szCs w:val="20"/>
+        </w:rPr>
+        <w:t xml:space="preserve">, T. and Blair, G. (2012). Transactions and Concurrency Control. In: Horton, M. and Hirsch, M. and Goldstein, M. and Bell, C. and Holcomb, J. </w:t>
+      </w:r>
+      <w:r>
+        <w:rPr>
+          <w:rFonts w:ascii="Verdana" w:hAnsi="Verdana"/>
+          <w:i/>
+          <w:color w:val="000000"/>
+          <w:sz w:val="20"/>
+          <w:szCs w:val="20"/>
+        </w:rPr>
+        <w:t>Distributed Systems Concepts and Design.</w:t>
+      </w:r>
+      <w:r>
+        <w:rPr>
+          <w:rFonts w:ascii="Verdana" w:hAnsi="Verdana"/>
+          <w:color w:val="000000"/>
+          <w:sz w:val="20"/>
+          <w:szCs w:val="20"/>
+        </w:rPr>
+        <w:t xml:space="preserve"> 5th ed. United States of America: Pearson. P691-742.</w:t>
+      </w:r>
+    </w:p>
+    <w:p>
+      <w:pPr>
+        <w:pStyle w:val="ListParagraph"/>
+        <w:numPr>
+          <w:ilvl w:val="0"/>
+          <w:numId w:val="2"/>
+        </w:numPr>
+        <w:rPr>
+          <w:rFonts w:ascii="Verdana" w:hAnsi="Verdana"/>
+          <w:color w:val="000000"/>
+          <w:sz w:val="20"/>
+          <w:szCs w:val="20"/>
+        </w:rPr>
+      </w:pPr>
+      <w:proofErr w:type="spellStart"/>
+      <w:r>
+        <w:rPr>
+          <w:rFonts w:ascii="Verdana" w:hAnsi="Verdana"/>
+          <w:color w:val="000000"/>
+          <w:sz w:val="20"/>
+          <w:szCs w:val="20"/>
+        </w:rPr>
+        <w:t>Coulouris</w:t>
+      </w:r>
+      <w:proofErr w:type="spellEnd"/>
+      <w:r>
+        <w:rPr>
+          <w:rFonts w:ascii="Verdana" w:hAnsi="Verdana"/>
+          <w:color w:val="000000"/>
+          <w:sz w:val="20"/>
+          <w:szCs w:val="20"/>
+        </w:rPr>
+        <w:t xml:space="preserve">, G. and </w:t>
+      </w:r>
+      <w:proofErr w:type="spellStart"/>
+      <w:r>
+        <w:rPr>
+          <w:rFonts w:ascii="Verdana" w:hAnsi="Verdana"/>
+          <w:color w:val="000000"/>
+          <w:sz w:val="20"/>
+          <w:szCs w:val="20"/>
+        </w:rPr>
+        <w:t>Dollimore</w:t>
+      </w:r>
+      <w:proofErr w:type="spellEnd"/>
+      <w:r>
+        <w:rPr>
+          <w:rFonts w:ascii="Verdana" w:hAnsi="Verdana"/>
+          <w:color w:val="000000"/>
+          <w:sz w:val="20"/>
+          <w:szCs w:val="20"/>
+        </w:rPr>
+        <w:t xml:space="preserve">, J. and </w:t>
+      </w:r>
+      <w:proofErr w:type="spellStart"/>
+      <w:r>
+        <w:rPr>
+          <w:rFonts w:ascii="Verdana" w:hAnsi="Verdana"/>
+          <w:color w:val="000000"/>
+          <w:sz w:val="20"/>
+          <w:szCs w:val="20"/>
+        </w:rPr>
+        <w:t>Kindberg</w:t>
+      </w:r>
+      <w:proofErr w:type="spellEnd"/>
+      <w:r>
+        <w:rPr>
+          <w:rFonts w:ascii="Verdana" w:hAnsi="Verdana"/>
+          <w:color w:val="000000"/>
+          <w:sz w:val="20"/>
+          <w:szCs w:val="20"/>
+        </w:rPr>
+        <w:t xml:space="preserve">, T. and Blair, G. (2012). Distributed Transactions. In: Horton, M. and Hirsch, M. and Goldstein, M. and Bell, C. and Holcomb, J. </w:t>
+      </w:r>
+      <w:r>
+        <w:rPr>
+          <w:rFonts w:ascii="Verdana" w:hAnsi="Verdana"/>
+          <w:i/>
+          <w:color w:val="000000"/>
+          <w:sz w:val="20"/>
+          <w:szCs w:val="20"/>
+        </w:rPr>
+        <w:t>Distributed Systems Concepts and Design.</w:t>
+      </w:r>
+      <w:r>
+        <w:rPr>
+          <w:rFonts w:ascii="Verdana" w:hAnsi="Verdana"/>
+          <w:color w:val="000000"/>
+          <w:sz w:val="20"/>
+          <w:szCs w:val="20"/>
+        </w:rPr>
+        <w:t xml:space="preserve"> 5th ed. United States of America: Pearson. P743-780.</w:t>
+      </w:r>
+    </w:p>
+    <w:p>
+      <w:pPr>
+        <w:pStyle w:val="ListParagraph"/>
+        <w:numPr>
+          <w:ilvl w:val="0"/>
+          <w:numId w:val="2"/>
+        </w:numPr>
+        <w:rPr>
+          <w:rFonts w:ascii="Verdana" w:hAnsi="Verdana"/>
+          <w:color w:val="000000"/>
+          <w:sz w:val="20"/>
+          <w:szCs w:val="20"/>
+        </w:rPr>
+      </w:pPr>
+      <w:r>
+        <w:rPr>
+          <w:rFonts w:ascii="Verdana" w:hAnsi="Verdana"/>
+          <w:color w:val="000000"/>
+          <w:sz w:val="20"/>
+          <w:szCs w:val="20"/>
+        </w:rPr>
+        <w:t xml:space="preserve">Connolly, T. and </w:t>
+      </w:r>
+      <w:proofErr w:type="spellStart"/>
+      <w:r>
+        <w:rPr>
+          <w:rFonts w:ascii="Verdana" w:hAnsi="Verdana"/>
+          <w:color w:val="000000"/>
+          <w:sz w:val="20"/>
+          <w:szCs w:val="20"/>
+        </w:rPr>
+        <w:t>Begg</w:t>
+      </w:r>
+      <w:proofErr w:type="spellEnd"/>
+      <w:r>
+        <w:rPr>
+          <w:rFonts w:ascii="Verdana" w:hAnsi="Verdana"/>
+          <w:color w:val="000000"/>
+          <w:sz w:val="20"/>
+          <w:szCs w:val="20"/>
+        </w:rPr>
+        <w:t xml:space="preserve">, C. (2005). SQL: Data Manipulation. In: </w:t>
+      </w:r>
+      <w:proofErr w:type="spellStart"/>
+      <w:r>
+        <w:rPr>
+          <w:rFonts w:ascii="Verdana" w:hAnsi="Verdana"/>
+          <w:color w:val="000000"/>
+          <w:sz w:val="20"/>
+          <w:szCs w:val="20"/>
+        </w:rPr>
+        <w:t>McGettrick</w:t>
+      </w:r>
+      <w:proofErr w:type="spellEnd"/>
+      <w:r>
+        <w:rPr>
+          <w:rFonts w:ascii="Verdana" w:hAnsi="Verdana"/>
+          <w:color w:val="000000"/>
+          <w:sz w:val="20"/>
+          <w:szCs w:val="20"/>
+        </w:rPr>
+        <w:t xml:space="preserve">, A. </w:t>
+      </w:r>
+      <w:r>
+        <w:rPr>
+          <w:rFonts w:ascii="Verdana" w:hAnsi="Verdana"/>
+          <w:i/>
+          <w:color w:val="000000"/>
+          <w:sz w:val="20"/>
+          <w:szCs w:val="20"/>
+        </w:rPr>
+        <w:t xml:space="preserve">Database Systems </w:t>
+      </w:r>
+      <w:proofErr w:type="gramStart"/>
+      <w:r>
+        <w:rPr>
+          <w:rFonts w:ascii="Verdana" w:hAnsi="Verdana"/>
+          <w:i/>
+          <w:color w:val="000000"/>
+          <w:sz w:val="20"/>
+          <w:szCs w:val="20"/>
+        </w:rPr>
+        <w:t>A</w:t>
+      </w:r>
+      <w:proofErr w:type="gramEnd"/>
+      <w:r>
+        <w:rPr>
+          <w:rFonts w:ascii="Verdana" w:hAnsi="Verdana"/>
+          <w:i/>
+          <w:color w:val="000000"/>
+          <w:sz w:val="20"/>
+          <w:szCs w:val="20"/>
+        </w:rPr>
+        <w:t xml:space="preserve"> Practical Approach to Design, Implementation and Management.</w:t>
+      </w:r>
+      <w:r>
+        <w:rPr>
+          <w:rFonts w:ascii="Verdana" w:hAnsi="Verdana"/>
+          <w:color w:val="000000"/>
+          <w:sz w:val="20"/>
+          <w:szCs w:val="20"/>
+        </w:rPr>
+        <w:t xml:space="preserve"> 4th ed. United States of America: Pearson. P112-156.</w:t>
+      </w:r>
+    </w:p>
+    <w:p>
+      <w:pPr>
+        <w:pStyle w:val="ListParagraph"/>
+        <w:numPr>
+          <w:ilvl w:val="0"/>
+          <w:numId w:val="2"/>
+        </w:numPr>
+        <w:rPr>
+          <w:rFonts w:ascii="Verdana" w:hAnsi="Verdana"/>
+          <w:color w:val="000000"/>
+          <w:sz w:val="20"/>
+          <w:szCs w:val="20"/>
+        </w:rPr>
+      </w:pPr>
+      <w:r>
+        <w:rPr>
+          <w:rFonts w:ascii="Verdana" w:hAnsi="Verdana"/>
+          <w:color w:val="000000"/>
+          <w:sz w:val="20"/>
+          <w:szCs w:val="20"/>
+        </w:rPr>
+        <w:t xml:space="preserve">Connolly, T. and </w:t>
+      </w:r>
+      <w:proofErr w:type="spellStart"/>
+      <w:r>
+        <w:rPr>
+          <w:rFonts w:ascii="Verdana" w:hAnsi="Verdana"/>
+          <w:color w:val="000000"/>
+          <w:sz w:val="20"/>
+          <w:szCs w:val="20"/>
+        </w:rPr>
+        <w:t>Begg</w:t>
+      </w:r>
+      <w:proofErr w:type="spellEnd"/>
+      <w:r>
+        <w:rPr>
+          <w:rFonts w:ascii="Verdana" w:hAnsi="Verdana"/>
+          <w:color w:val="000000"/>
+          <w:sz w:val="20"/>
+          <w:szCs w:val="20"/>
+        </w:rPr>
+        <w:t xml:space="preserve">, C. (2005). Security. In: </w:t>
+      </w:r>
+      <w:proofErr w:type="spellStart"/>
+      <w:r>
+        <w:rPr>
+          <w:rFonts w:ascii="Verdana" w:hAnsi="Verdana"/>
+          <w:color w:val="000000"/>
+          <w:sz w:val="20"/>
+          <w:szCs w:val="20"/>
+        </w:rPr>
+        <w:t>McGettrick</w:t>
+      </w:r>
+      <w:proofErr w:type="spellEnd"/>
+      <w:r>
+        <w:rPr>
+          <w:rFonts w:ascii="Verdana" w:hAnsi="Verdana"/>
+          <w:color w:val="000000"/>
+          <w:sz w:val="20"/>
+          <w:szCs w:val="20"/>
+        </w:rPr>
+        <w:t xml:space="preserve">, A. </w:t>
+      </w:r>
+      <w:r>
+        <w:rPr>
+          <w:rFonts w:ascii="Verdana" w:hAnsi="Verdana"/>
+          <w:i/>
+          <w:color w:val="000000"/>
+          <w:sz w:val="20"/>
+          <w:szCs w:val="20"/>
+        </w:rPr>
+        <w:t xml:space="preserve">Database Systems </w:t>
+      </w:r>
+      <w:proofErr w:type="gramStart"/>
+      <w:r>
+        <w:rPr>
+          <w:rFonts w:ascii="Verdana" w:hAnsi="Verdana"/>
+          <w:i/>
+          <w:color w:val="000000"/>
+          <w:sz w:val="20"/>
+          <w:szCs w:val="20"/>
+        </w:rPr>
+        <w:t>A</w:t>
+      </w:r>
+      <w:proofErr w:type="gramEnd"/>
+      <w:r>
+        <w:rPr>
+          <w:rFonts w:ascii="Verdana" w:hAnsi="Verdana"/>
+          <w:i/>
+          <w:color w:val="000000"/>
+          <w:sz w:val="20"/>
+          <w:szCs w:val="20"/>
+        </w:rPr>
+        <w:t xml:space="preserve"> Practical Approach to Design, Implementation and Management.</w:t>
+      </w:r>
+      <w:r>
+        <w:rPr>
+          <w:rFonts w:ascii="Verdana" w:hAnsi="Verdana"/>
+          <w:color w:val="000000"/>
+          <w:sz w:val="20"/>
+          <w:szCs w:val="20"/>
+        </w:rPr>
+        <w:t xml:space="preserve"> 4th ed. United States of America: Pearson. P541-571.</w:t>
+      </w:r>
+    </w:p>
+    <w:p>
+      <w:pPr>
+        <w:pStyle w:val="ListParagraph"/>
+        <w:numPr>
+          <w:ilvl w:val="0"/>
+          <w:numId w:val="2"/>
+        </w:numPr>
+        <w:rPr>
+          <w:rFonts w:ascii="Verdana" w:hAnsi="Verdana"/>
+          <w:color w:val="000000"/>
+          <w:sz w:val="20"/>
+          <w:szCs w:val="20"/>
+        </w:rPr>
+      </w:pPr>
+      <w:r>
+        <w:rPr>
+          <w:rFonts w:ascii="Verdana" w:hAnsi="Verdana"/>
+          <w:color w:val="000000"/>
+          <w:sz w:val="20"/>
+          <w:szCs w:val="20"/>
+        </w:rPr>
+        <w:t xml:space="preserve">Connolly, T. and </w:t>
+      </w:r>
+      <w:proofErr w:type="spellStart"/>
+      <w:r>
+        <w:rPr>
+          <w:rFonts w:ascii="Verdana" w:hAnsi="Verdana"/>
+          <w:color w:val="000000"/>
+          <w:sz w:val="20"/>
+          <w:szCs w:val="20"/>
+        </w:rPr>
+        <w:t>Begg</w:t>
+      </w:r>
+      <w:proofErr w:type="spellEnd"/>
+      <w:r>
+        <w:rPr>
+          <w:rFonts w:ascii="Verdana" w:hAnsi="Verdana"/>
+          <w:color w:val="000000"/>
+          <w:sz w:val="20"/>
+          <w:szCs w:val="20"/>
+        </w:rPr>
+        <w:t xml:space="preserve">, C. (2005). Transaction Management. In: </w:t>
+      </w:r>
+      <w:proofErr w:type="spellStart"/>
+      <w:r>
+        <w:rPr>
+          <w:rFonts w:ascii="Verdana" w:hAnsi="Verdana"/>
+          <w:color w:val="000000"/>
+          <w:sz w:val="20"/>
+          <w:szCs w:val="20"/>
+        </w:rPr>
+        <w:t>McGettrick</w:t>
+      </w:r>
+      <w:proofErr w:type="spellEnd"/>
+      <w:r>
+        <w:rPr>
+          <w:rFonts w:ascii="Verdana" w:hAnsi="Verdana"/>
+          <w:color w:val="000000"/>
+          <w:sz w:val="20"/>
+          <w:szCs w:val="20"/>
+        </w:rPr>
+        <w:t xml:space="preserve">, A. </w:t>
+      </w:r>
+      <w:r>
+        <w:rPr>
+          <w:rFonts w:ascii="Verdana" w:hAnsi="Verdana"/>
+          <w:i/>
+          <w:color w:val="000000"/>
+          <w:sz w:val="20"/>
+          <w:szCs w:val="20"/>
+        </w:rPr>
+        <w:t xml:space="preserve">Database Systems </w:t>
+      </w:r>
+      <w:proofErr w:type="gramStart"/>
+      <w:r>
+        <w:rPr>
+          <w:rFonts w:ascii="Verdana" w:hAnsi="Verdana"/>
+          <w:i/>
+          <w:color w:val="000000"/>
+          <w:sz w:val="20"/>
+          <w:szCs w:val="20"/>
+        </w:rPr>
+        <w:t>A</w:t>
+      </w:r>
+      <w:proofErr w:type="gramEnd"/>
+      <w:r>
+        <w:rPr>
+          <w:rFonts w:ascii="Verdana" w:hAnsi="Verdana"/>
+          <w:i/>
+          <w:color w:val="000000"/>
+          <w:sz w:val="20"/>
+          <w:szCs w:val="20"/>
+        </w:rPr>
+        <w:t xml:space="preserve"> Practical Approach to Design, Implementation and Management.</w:t>
+      </w:r>
+      <w:r>
+        <w:rPr>
+          <w:rFonts w:ascii="Verdana" w:hAnsi="Verdana"/>
+          <w:color w:val="000000"/>
+          <w:sz w:val="20"/>
+          <w:szCs w:val="20"/>
+        </w:rPr>
+        <w:t xml:space="preserve"> 4th ed. United States of America: Pearson. P572-629.</w:t>
+      </w:r>
+    </w:p>
+    <w:p>
+      <w:pPr>
+        <w:pStyle w:val="ListParagraph"/>
+        <w:numPr>
+          <w:ilvl w:val="0"/>
+          <w:numId w:val="2"/>
+        </w:numPr>
+        <w:rPr>
+          <w:rFonts w:ascii="Verdana" w:hAnsi="Verdana"/>
+          <w:color w:val="000000"/>
+          <w:sz w:val="20"/>
+          <w:szCs w:val="20"/>
+        </w:rPr>
+      </w:pPr>
+      <w:proofErr w:type="spellStart"/>
+      <w:r>
+        <w:rPr>
+          <w:rFonts w:ascii="Verdana" w:hAnsi="Verdana"/>
+          <w:color w:val="000000"/>
+          <w:sz w:val="20"/>
+          <w:szCs w:val="20"/>
+        </w:rPr>
+        <w:t>Coulouris</w:t>
+      </w:r>
+      <w:proofErr w:type="spellEnd"/>
+      <w:r>
+        <w:rPr>
+          <w:rFonts w:ascii="Verdana" w:hAnsi="Verdana"/>
+          <w:color w:val="000000"/>
+          <w:sz w:val="20"/>
+          <w:szCs w:val="20"/>
+        </w:rPr>
+        <w:t xml:space="preserve">, G. and </w:t>
+      </w:r>
+      <w:proofErr w:type="spellStart"/>
+      <w:r>
+        <w:rPr>
+          <w:rFonts w:ascii="Verdana" w:hAnsi="Verdana"/>
+          <w:color w:val="000000"/>
+          <w:sz w:val="20"/>
+          <w:szCs w:val="20"/>
+        </w:rPr>
+        <w:t>Dollimore</w:t>
+      </w:r>
+      <w:proofErr w:type="spellEnd"/>
+      <w:r>
+        <w:rPr>
+          <w:rFonts w:ascii="Verdana" w:hAnsi="Verdana"/>
+          <w:color w:val="000000"/>
+          <w:sz w:val="20"/>
+          <w:szCs w:val="20"/>
+        </w:rPr>
+        <w:t xml:space="preserve">, J. and </w:t>
+      </w:r>
+      <w:proofErr w:type="spellStart"/>
+      <w:r>
+        <w:rPr>
+          <w:rFonts w:ascii="Verdana" w:hAnsi="Verdana"/>
+          <w:color w:val="000000"/>
+          <w:sz w:val="20"/>
+          <w:szCs w:val="20"/>
+        </w:rPr>
+        <w:t>Kindberg</w:t>
+      </w:r>
+      <w:proofErr w:type="spellEnd"/>
+      <w:r>
+        <w:rPr>
+          <w:rFonts w:ascii="Verdana" w:hAnsi="Verdana"/>
+          <w:color w:val="000000"/>
+          <w:sz w:val="20"/>
+          <w:szCs w:val="20"/>
+        </w:rPr>
+        <w:t xml:space="preserve">, T. and Blair, G. (2012). Security. In: Horton, M. and Hirsch, M. and Goldstein, M. and Bell, C. and Holcomb, J. </w:t>
+      </w:r>
+      <w:r>
+        <w:rPr>
+          <w:rFonts w:ascii="Verdana" w:hAnsi="Verdana"/>
+          <w:i/>
+          <w:color w:val="000000"/>
+          <w:sz w:val="20"/>
+          <w:szCs w:val="20"/>
+        </w:rPr>
+        <w:t>Distributed Systems Concepts and Design.</w:t>
+      </w:r>
+      <w:r>
+        <w:rPr>
+          <w:rFonts w:ascii="Verdana" w:hAnsi="Verdana"/>
+          <w:color w:val="000000"/>
+          <w:sz w:val="20"/>
+          <w:szCs w:val="20"/>
+        </w:rPr>
+        <w:t xml:space="preserve"> 5th ed. United States of America: Pearson. P479-536.</w:t>
+      </w:r>
+    </w:p>
+    <w:p>
+      <w:pPr>
+        <w:pStyle w:val="ListParagraph"/>
+        <w:numPr>
+          <w:ilvl w:val="0"/>
+          <w:numId w:val="2"/>
+        </w:numPr>
+      </w:pPr>
+      <w:r>
+        <w:rPr>
+          <w:rFonts w:ascii="Verdana" w:hAnsi="Verdana"/>
+          <w:color w:val="000000"/>
+          <w:sz w:val="20"/>
+          <w:szCs w:val="20"/>
+        </w:rPr>
+        <w:t>Sommerville, I. (2011). Software testing. In: Horton, M. and Hirsch, M. and Goldstein, M. and Bell, C. and Holcomb, J.</w:t>
+      </w:r>
+      <w:r>
+        <w:rPr>
+          <w:rStyle w:val="apple-converted-space"/>
+          <w:rFonts w:ascii="Verdana" w:hAnsi="Verdana"/>
+          <w:color w:val="000000"/>
+          <w:sz w:val="20"/>
+          <w:szCs w:val="20"/>
+        </w:rPr>
+        <w:t> </w:t>
+      </w:r>
+      <w:r>
+        <w:rPr>
+          <w:rFonts w:ascii="Verdana" w:hAnsi="Verdana"/>
+          <w:i/>
+          <w:iCs/>
+          <w:color w:val="000000"/>
+          <w:sz w:val="20"/>
+          <w:szCs w:val="20"/>
+        </w:rPr>
+        <w:t>Software Engineering</w:t>
+      </w:r>
+      <w:r>
+        <w:rPr>
+          <w:rFonts w:ascii="Verdana" w:hAnsi="Verdana"/>
+          <w:color w:val="000000"/>
+          <w:sz w:val="20"/>
+          <w:szCs w:val="20"/>
+        </w:rPr>
+        <w:t>. 9th ed. Boston: Pearson. P205-233.</w:t>
+      </w:r>
+    </w:p>
+    <w:p>
+      <w:pPr>
+        <w:pStyle w:val="ListParagraph"/>
+        <w:numPr>
+          <w:ilvl w:val="0"/>
+          <w:numId w:val="2"/>
+        </w:numPr>
+      </w:pPr>
+      <w:r>
+        <w:rPr>
+          <w:rFonts w:ascii="Verdana" w:hAnsi="Verdana"/>
+          <w:color w:val="000000"/>
+          <w:sz w:val="20"/>
+          <w:szCs w:val="20"/>
+        </w:rPr>
+        <w:t>Sommerville, I. (2011). Project management. In: Horton, M. and Hirsch, M. and Goldstein, M. and Bell, C. and Holcomb, J.</w:t>
+      </w:r>
+      <w:r>
+        <w:rPr>
+          <w:rStyle w:val="apple-converted-space"/>
+          <w:rFonts w:ascii="Verdana" w:hAnsi="Verdana"/>
+          <w:color w:val="000000"/>
+          <w:sz w:val="20"/>
+          <w:szCs w:val="20"/>
+        </w:rPr>
+        <w:t> </w:t>
+      </w:r>
+      <w:r>
+        <w:rPr>
+          <w:rFonts w:ascii="Verdana" w:hAnsi="Verdana"/>
+          <w:i/>
+          <w:iCs/>
+          <w:color w:val="000000"/>
+          <w:sz w:val="20"/>
+          <w:szCs w:val="20"/>
+        </w:rPr>
+        <w:t>Software Engineering</w:t>
+      </w:r>
+      <w:r>
+        <w:rPr>
+          <w:rFonts w:ascii="Verdana" w:hAnsi="Verdana"/>
+          <w:color w:val="000000"/>
+          <w:sz w:val="20"/>
+          <w:szCs w:val="20"/>
+        </w:rPr>
+        <w:t>. 9th ed. Boston: Pearson. P593-617.</w:t>
+      </w:r>
+    </w:p>
+    <w:p>
+      <w:pPr>
+        <w:pStyle w:val="ListParagraph"/>
+        <w:numPr>
+          <w:ilvl w:val="0"/>
+          <w:numId w:val="2"/>
+        </w:numPr>
+      </w:pPr>
+      <w:r>
+        <w:rPr>
+          <w:rFonts w:ascii="Verdana" w:hAnsi="Verdana"/>
+          <w:color w:val="000000"/>
+          <w:sz w:val="20"/>
+          <w:szCs w:val="20"/>
+        </w:rPr>
+        <w:t>Sommerville, I. (2011). Project planning. In: Horton, M. and Hirsch, M. and Goldstein, M. and Bell, C. and Holcomb, J.</w:t>
+      </w:r>
+      <w:r>
+        <w:rPr>
+          <w:rStyle w:val="apple-converted-space"/>
+          <w:rFonts w:ascii="Verdana" w:hAnsi="Verdana"/>
+          <w:color w:val="000000"/>
+          <w:sz w:val="20"/>
+          <w:szCs w:val="20"/>
+        </w:rPr>
+        <w:t> </w:t>
+      </w:r>
+      <w:r>
+        <w:rPr>
+          <w:rFonts w:ascii="Verdana" w:hAnsi="Verdana"/>
+          <w:i/>
+          <w:iCs/>
+          <w:color w:val="000000"/>
+          <w:sz w:val="20"/>
+          <w:szCs w:val="20"/>
+        </w:rPr>
+        <w:t>Software Engineering</w:t>
+      </w:r>
+      <w:r>
+        <w:rPr>
+          <w:rFonts w:ascii="Verdana" w:hAnsi="Verdana"/>
+          <w:color w:val="000000"/>
+          <w:sz w:val="20"/>
+          <w:szCs w:val="20"/>
+        </w:rPr>
+        <w:t>. 9th ed. Boston: Pearson. P618-650.</w:t>
+      </w:r>
+    </w:p>
+    <w:p>
+      <w:pPr>
+        <w:pStyle w:val="ListParagraph"/>
+        <w:numPr>
+          <w:ilvl w:val="0"/>
+          <w:numId w:val="2"/>
+        </w:numPr>
+        <w:rPr>
+          <w:rFonts w:ascii="Verdana" w:hAnsi="Verdana"/>
+          <w:sz w:val="20"/>
+          <w:szCs w:val="20"/>
+        </w:rPr>
+      </w:pPr>
+      <w:r>
+        <w:rPr>
+          <w:rFonts w:ascii="Verdana" w:hAnsi="Verdana"/>
+          <w:sz w:val="20"/>
+          <w:szCs w:val="20"/>
+        </w:rPr>
+        <w:lastRenderedPageBreak/>
+        <w:t xml:space="preserve">Waldo, J. (1998). Remote procedure calls and Java Remote Method Invocation. </w:t>
+      </w:r>
+      <w:r>
+        <w:rPr>
+          <w:rFonts w:ascii="Verdana" w:hAnsi="Verdana"/>
+          <w:i/>
+          <w:iCs/>
+          <w:sz w:val="20"/>
+          <w:szCs w:val="20"/>
+        </w:rPr>
+        <w:t>Concurrency, IEEE</w:t>
+      </w:r>
+      <w:r>
+        <w:rPr>
+          <w:rFonts w:ascii="Verdana" w:hAnsi="Verdana"/>
+          <w:sz w:val="20"/>
+          <w:szCs w:val="20"/>
+        </w:rPr>
+        <w:t>. 6 (3), P5-7.</w:t>
+      </w:r>
+    </w:p>
+    <w:p>
+      <w:pPr>
+        <w:pStyle w:val="ListParagraph"/>
+        <w:numPr>
+          <w:ilvl w:val="0"/>
+          <w:numId w:val="2"/>
+        </w:numPr>
+        <w:rPr>
+          <w:rFonts w:ascii="Verdana" w:hAnsi="Verdana"/>
+          <w:sz w:val="20"/>
+          <w:szCs w:val="20"/>
+        </w:rPr>
+      </w:pPr>
+      <w:r>
+        <w:rPr>
+          <w:rFonts w:ascii="Verdana" w:hAnsi="Verdana"/>
+          <w:sz w:val="20"/>
+          <w:szCs w:val="20"/>
+        </w:rPr>
+        <w:t xml:space="preserve">Guan, H. and </w:t>
+      </w:r>
+      <w:proofErr w:type="spellStart"/>
+      <w:r>
+        <w:rPr>
+          <w:rFonts w:ascii="Verdana" w:hAnsi="Verdana"/>
+          <w:sz w:val="20"/>
+          <w:szCs w:val="20"/>
+        </w:rPr>
+        <w:t>Ip</w:t>
+      </w:r>
+      <w:proofErr w:type="spellEnd"/>
+      <w:r>
+        <w:rPr>
+          <w:rFonts w:ascii="Verdana" w:hAnsi="Verdana"/>
+          <w:sz w:val="20"/>
+          <w:szCs w:val="20"/>
+        </w:rPr>
+        <w:t xml:space="preserve">, H. and Zhang, Y. (1998). Java-based approaches for accessing databases on the Internet and a JDBC-ODBC implementation. </w:t>
+      </w:r>
+      <w:r>
+        <w:rPr>
+          <w:rFonts w:ascii="Verdana" w:hAnsi="Verdana"/>
+          <w:i/>
+          <w:iCs/>
+          <w:sz w:val="20"/>
+          <w:szCs w:val="20"/>
+        </w:rPr>
+        <w:t>Computing &amp; Control Engineering Journal</w:t>
+      </w:r>
+      <w:r>
+        <w:rPr>
+          <w:rFonts w:ascii="Verdana" w:hAnsi="Verdana"/>
+          <w:sz w:val="20"/>
+          <w:szCs w:val="20"/>
+        </w:rPr>
+        <w:t>. 9 (2), P71-78.</w:t>
+      </w:r>
+    </w:p>
+    <w:p/>
     <w:sectPr>
       <w:pgSz w:w="12240" w:h="15840"/>
       <w:pgMar w:top="1440" w:right="1440" w:bottom="1440" w:left="1440" w:header="708" w:footer="708" w:gutter="0"/>
@@ -380,6 +2758,246 @@
     </w:sectPr>
   </w:body>
 </w:document>
+</file>
+
+<file path=word/numbering.xml><?xml version="1.0" encoding="utf-8"?>
+<w:numbering xmlns:wpc="http://schemas.microsoft.com/office/word/2010/wordprocessingCanvas" xmlns:cx="http://schemas.microsoft.com/office/drawing/2014/chartex" xmlns:cx1="http://schemas.microsoft.com/office/drawing/2015/9/8/chartex" xmlns:mc="http://schemas.openxmlformats.org/markup-compatibility/2006" xmlns:o="urn:schemas-microsoft-com:office:office" xmlns:r="http://schemas.openxmlformats.org/officeDocument/2006/relationships" xmlns:m="http://schemas.openxmlformats.org/officeDocument/2006/math" xmlns:v="urn:schemas-microsoft-com:vml" xmlns:wp14="http://schemas.microsoft.com/office/word/2010/wordprocessingDrawing" xmlns:wp="http://schemas.openxmlformats.org/drawingml/2006/wordprocessingDrawing" xmlns:w10="urn:schemas-microsoft-com:office:word" xmlns:w="http://schemas.openxmlformats.org/wordprocessingml/2006/main" xmlns:w14="http://schemas.microsoft.com/office/word/2010/wordml" xmlns:w15="http://schemas.microsoft.com/office/word/2012/wordml" xmlns:w16se="http://schemas.microsoft.com/office/word/2015/wordml/symex" xmlns:wpg="http://schemas.microsoft.com/office/word/2010/wordprocessingGroup" xmlns:wpi="http://schemas.microsoft.com/office/word/2010/wordprocessingInk" xmlns:wne="http://schemas.microsoft.com/office/word/2006/wordml" xmlns:wps="http://schemas.microsoft.com/office/word/2010/wordprocessingShape" mc:Ignorable="w14 w15 w16se wp14">
+  <w:abstractNum w:abstractNumId="0" w15:restartNumberingAfterBreak="0">
+    <w:nsid w:val="13985EFB"/>
+    <w:multiLevelType w:val="hybridMultilevel"/>
+    <w:tmpl w:val="3E7C86BA"/>
+    <w:lvl w:ilvl="0" w:tplc="050C216C">
+      <w:start w:val="1"/>
+      <w:numFmt w:val="decimal"/>
+      <w:lvlText w:val="%1."/>
+      <w:lvlJc w:val="left"/>
+      <w:pPr>
+        <w:ind w:left="720" w:hanging="360"/>
+      </w:pPr>
+      <w:rPr>
+        <w:color w:val="auto"/>
+      </w:rPr>
+    </w:lvl>
+    <w:lvl w:ilvl="1" w:tplc="08090019">
+      <w:start w:val="1"/>
+      <w:numFmt w:val="lowerLetter"/>
+      <w:lvlText w:val="%2."/>
+      <w:lvlJc w:val="left"/>
+      <w:pPr>
+        <w:ind w:left="1440" w:hanging="360"/>
+      </w:pPr>
+    </w:lvl>
+    <w:lvl w:ilvl="2" w:tplc="0809001B">
+      <w:start w:val="1"/>
+      <w:numFmt w:val="lowerRoman"/>
+      <w:lvlText w:val="%3."/>
+      <w:lvlJc w:val="right"/>
+      <w:pPr>
+        <w:ind w:left="2160" w:hanging="180"/>
+      </w:pPr>
+    </w:lvl>
+    <w:lvl w:ilvl="3" w:tplc="0809000F">
+      <w:start w:val="1"/>
+      <w:numFmt w:val="decimal"/>
+      <w:lvlText w:val="%4."/>
+      <w:lvlJc w:val="left"/>
+      <w:pPr>
+        <w:ind w:left="2880" w:hanging="360"/>
+      </w:pPr>
+    </w:lvl>
+    <w:lvl w:ilvl="4" w:tplc="08090019">
+      <w:start w:val="1"/>
+      <w:numFmt w:val="lowerLetter"/>
+      <w:lvlText w:val="%5."/>
+      <w:lvlJc w:val="left"/>
+      <w:pPr>
+        <w:ind w:left="3600" w:hanging="360"/>
+      </w:pPr>
+    </w:lvl>
+    <w:lvl w:ilvl="5" w:tplc="0809001B">
+      <w:start w:val="1"/>
+      <w:numFmt w:val="lowerRoman"/>
+      <w:lvlText w:val="%6."/>
+      <w:lvlJc w:val="right"/>
+      <w:pPr>
+        <w:ind w:left="4320" w:hanging="180"/>
+      </w:pPr>
+    </w:lvl>
+    <w:lvl w:ilvl="6" w:tplc="0809000F">
+      <w:start w:val="1"/>
+      <w:numFmt w:val="decimal"/>
+      <w:lvlText w:val="%7."/>
+      <w:lvlJc w:val="left"/>
+      <w:pPr>
+        <w:ind w:left="5040" w:hanging="360"/>
+      </w:pPr>
+    </w:lvl>
+    <w:lvl w:ilvl="7" w:tplc="08090019">
+      <w:start w:val="1"/>
+      <w:numFmt w:val="lowerLetter"/>
+      <w:lvlText w:val="%8."/>
+      <w:lvlJc w:val="left"/>
+      <w:pPr>
+        <w:ind w:left="5760" w:hanging="360"/>
+      </w:pPr>
+    </w:lvl>
+    <w:lvl w:ilvl="8" w:tplc="0809001B">
+      <w:start w:val="1"/>
+      <w:numFmt w:val="lowerRoman"/>
+      <w:lvlText w:val="%9."/>
+      <w:lvlJc w:val="right"/>
+      <w:pPr>
+        <w:ind w:left="6480" w:hanging="180"/>
+      </w:pPr>
+    </w:lvl>
+  </w:abstractNum>
+  <w:abstractNum w:abstractNumId="1" w15:restartNumberingAfterBreak="0">
+    <w:nsid w:val="5F75484B"/>
+    <w:multiLevelType w:val="hybridMultilevel"/>
+    <w:tmpl w:val="F228A66E"/>
+    <w:lvl w:ilvl="0" w:tplc="0809000F">
+      <w:start w:val="1"/>
+      <w:numFmt w:val="decimal"/>
+      <w:lvlText w:val="%1."/>
+      <w:lvlJc w:val="left"/>
+      <w:pPr>
+        <w:ind w:left="720" w:hanging="360"/>
+      </w:pPr>
+    </w:lvl>
+    <w:lvl w:ilvl="1" w:tplc="08090019">
+      <w:start w:val="1"/>
+      <w:numFmt w:val="lowerLetter"/>
+      <w:lvlText w:val="%2."/>
+      <w:lvlJc w:val="left"/>
+      <w:pPr>
+        <w:ind w:left="1440" w:hanging="360"/>
+      </w:pPr>
+    </w:lvl>
+    <w:lvl w:ilvl="2" w:tplc="0809001B">
+      <w:start w:val="1"/>
+      <w:numFmt w:val="lowerRoman"/>
+      <w:lvlText w:val="%3."/>
+      <w:lvlJc w:val="right"/>
+      <w:pPr>
+        <w:ind w:left="2160" w:hanging="180"/>
+      </w:pPr>
+    </w:lvl>
+    <w:lvl w:ilvl="3" w:tplc="0809000F">
+      <w:start w:val="1"/>
+      <w:numFmt w:val="decimal"/>
+      <w:lvlText w:val="%4."/>
+      <w:lvlJc w:val="left"/>
+      <w:pPr>
+        <w:ind w:left="2880" w:hanging="360"/>
+      </w:pPr>
+    </w:lvl>
+    <w:lvl w:ilvl="4" w:tplc="08090019">
+      <w:start w:val="1"/>
+      <w:numFmt w:val="lowerLetter"/>
+      <w:lvlText w:val="%5."/>
+      <w:lvlJc w:val="left"/>
+      <w:pPr>
+        <w:ind w:left="3600" w:hanging="360"/>
+      </w:pPr>
+    </w:lvl>
+    <w:lvl w:ilvl="5" w:tplc="0809001B">
+      <w:start w:val="1"/>
+      <w:numFmt w:val="lowerRoman"/>
+      <w:lvlText w:val="%6."/>
+      <w:lvlJc w:val="right"/>
+      <w:pPr>
+        <w:ind w:left="4320" w:hanging="180"/>
+      </w:pPr>
+    </w:lvl>
+    <w:lvl w:ilvl="6" w:tplc="0809000F">
+      <w:start w:val="1"/>
+      <w:numFmt w:val="decimal"/>
+      <w:lvlText w:val="%7."/>
+      <w:lvlJc w:val="left"/>
+      <w:pPr>
+        <w:ind w:left="5040" w:hanging="360"/>
+      </w:pPr>
+    </w:lvl>
+    <w:lvl w:ilvl="7" w:tplc="08090019">
+      <w:start w:val="1"/>
+      <w:numFmt w:val="lowerLetter"/>
+      <w:lvlText w:val="%8."/>
+      <w:lvlJc w:val="left"/>
+      <w:pPr>
+        <w:ind w:left="5760" w:hanging="360"/>
+      </w:pPr>
+    </w:lvl>
+    <w:lvl w:ilvl="8" w:tplc="0809001B">
+      <w:start w:val="1"/>
+      <w:numFmt w:val="lowerRoman"/>
+      <w:lvlText w:val="%9."/>
+      <w:lvlJc w:val="right"/>
+      <w:pPr>
+        <w:ind w:left="6480" w:hanging="180"/>
+      </w:pPr>
+    </w:lvl>
+  </w:abstractNum>
+  <w:num w:numId="1">
+    <w:abstractNumId w:val="0"/>
+    <w:lvlOverride w:ilvl="0">
+      <w:startOverride w:val="1"/>
+    </w:lvlOverride>
+    <w:lvlOverride w:ilvl="1">
+      <w:startOverride w:val="1"/>
+    </w:lvlOverride>
+    <w:lvlOverride w:ilvl="2">
+      <w:startOverride w:val="1"/>
+    </w:lvlOverride>
+    <w:lvlOverride w:ilvl="3">
+      <w:startOverride w:val="1"/>
+    </w:lvlOverride>
+    <w:lvlOverride w:ilvl="4">
+      <w:startOverride w:val="1"/>
+    </w:lvlOverride>
+    <w:lvlOverride w:ilvl="5">
+      <w:startOverride w:val="1"/>
+    </w:lvlOverride>
+    <w:lvlOverride w:ilvl="6">
+      <w:startOverride w:val="1"/>
+    </w:lvlOverride>
+    <w:lvlOverride w:ilvl="7">
+      <w:startOverride w:val="1"/>
+    </w:lvlOverride>
+    <w:lvlOverride w:ilvl="8">
+      <w:startOverride w:val="1"/>
+    </w:lvlOverride>
+  </w:num>
+  <w:num w:numId="2">
+    <w:abstractNumId w:val="1"/>
+    <w:lvlOverride w:ilvl="0">
+      <w:startOverride w:val="1"/>
+    </w:lvlOverride>
+    <w:lvlOverride w:ilvl="1">
+      <w:startOverride w:val="1"/>
+    </w:lvlOverride>
+    <w:lvlOverride w:ilvl="2">
+      <w:startOverride w:val="1"/>
+    </w:lvlOverride>
+    <w:lvlOverride w:ilvl="3">
+      <w:startOverride w:val="1"/>
+    </w:lvlOverride>
+    <w:lvlOverride w:ilvl="4">
+      <w:startOverride w:val="1"/>
+    </w:lvlOverride>
+    <w:lvlOverride w:ilvl="5">
+      <w:startOverride w:val="1"/>
+    </w:lvlOverride>
+    <w:lvlOverride w:ilvl="6">
+      <w:startOverride w:val="1"/>
+    </w:lvlOverride>
+    <w:lvlOverride w:ilvl="7">
+      <w:startOverride w:val="1"/>
+    </w:lvlOverride>
+    <w:lvlOverride w:ilvl="8">
+      <w:startOverride w:val="1"/>
+    </w:lvlOverride>
+  </w:num>
+</w:numbering>
 </file>
 
 <file path=word/styles.xml><?xml version="1.0" encoding="utf-8"?>
@@ -814,6 +3432,84 @@
       <w:u w:val="single"/>
     </w:rPr>
   </w:style>
+  <w:style w:type="paragraph" w:styleId="ListParagraph">
+    <w:name w:val="List Paragraph"/>
+    <w:basedOn w:val="Normal"/>
+    <w:uiPriority w:val="34"/>
+    <w:qFormat/>
+    <w:rsid w:val="00972998"/>
+    <w:pPr>
+      <w:spacing w:line="256" w:lineRule="auto"/>
+      <w:ind w:left="720"/>
+      <w:contextualSpacing/>
+    </w:pPr>
+    <w:rPr>
+      <w:lang w:val="en-GB"/>
+    </w:rPr>
+  </w:style>
+  <w:style w:type="character" w:customStyle="1" w:styleId="Style1Char">
+    <w:name w:val="Style1 Char"/>
+    <w:basedOn w:val="DefaultParagraphFont"/>
+    <w:link w:val="Style1"/>
+    <w:locked/>
+    <w:rsid w:val="00972998"/>
+    <w:rPr>
+      <w:b/>
+      <w:sz w:val="30"/>
+    </w:rPr>
+  </w:style>
+  <w:style w:type="paragraph" w:customStyle="1" w:styleId="Style1">
+    <w:name w:val="Style1"/>
+    <w:basedOn w:val="Normal"/>
+    <w:link w:val="Style1Char"/>
+    <w:qFormat/>
+    <w:rsid w:val="00972998"/>
+    <w:pPr>
+      <w:widowControl w:val="0"/>
+      <w:tabs>
+        <w:tab w:val="left" w:pos="720"/>
+      </w:tabs>
+      <w:spacing w:line="256" w:lineRule="auto"/>
+    </w:pPr>
+    <w:rPr>
+      <w:b/>
+      <w:sz w:val="30"/>
+    </w:rPr>
+  </w:style>
+  <w:style w:type="character" w:customStyle="1" w:styleId="Style3Char">
+    <w:name w:val="Style3 Char"/>
+    <w:basedOn w:val="DefaultParagraphFont"/>
+    <w:link w:val="Style3"/>
+    <w:locked/>
+    <w:rsid w:val="00972998"/>
+    <w:rPr>
+      <w:sz w:val="24"/>
+      <w:szCs w:val="24"/>
+    </w:rPr>
+  </w:style>
+  <w:style w:type="paragraph" w:customStyle="1" w:styleId="Style3">
+    <w:name w:val="Style3"/>
+    <w:basedOn w:val="Normal"/>
+    <w:link w:val="Style3Char"/>
+    <w:qFormat/>
+    <w:rsid w:val="00972998"/>
+    <w:pPr>
+      <w:widowControl w:val="0"/>
+      <w:tabs>
+        <w:tab w:val="left" w:pos="720"/>
+      </w:tabs>
+      <w:spacing w:line="256" w:lineRule="auto"/>
+    </w:pPr>
+    <w:rPr>
+      <w:sz w:val="24"/>
+      <w:szCs w:val="24"/>
+    </w:rPr>
+  </w:style>
+  <w:style w:type="character" w:customStyle="1" w:styleId="apple-converted-space">
+    <w:name w:val="apple-converted-space"/>
+    <w:basedOn w:val="DefaultParagraphFont"/>
+    <w:rsid w:val="00972998"/>
+  </w:style>
 </w:styles>
 </file>
 

</xml_diff>